<commit_message>
updated ata system main
</commit_message>
<xml_diff>
--- a/Modelo de Ata.docx
+++ b/Modelo de Ata.docx
@@ -1,32 +1,21 @@
 
 <file path=word/document.xml><?xml version="1.0" encoding="utf-8"?>
-<w:document xmlns:o="urn:schemas-microsoft-com:office:office" xmlns:r="http://schemas.openxmlformats.org/officeDocument/2006/relationships" xmlns:v="urn:schemas-microsoft-com:vml" xmlns:w="http://schemas.openxmlformats.org/wordprocessingml/2006/main" xmlns:w10="urn:schemas-microsoft-com:office:word" xmlns:wp="http://schemas.openxmlformats.org/drawingml/2006/wordprocessingDrawing" xmlns:wps="http://schemas.microsoft.com/office/word/2010/wordprocessingShape" xmlns:wpg="http://schemas.microsoft.com/office/word/2010/wordprocessingGroup" xmlns:mc="http://schemas.openxmlformats.org/markup-compatibility/2006" xmlns:wp14="http://schemas.microsoft.com/office/word/2010/wordprocessingDrawing" xmlns:w14="http://schemas.microsoft.com/office/word/2010/wordml" mc:Ignorable="w14 wp14">
+<w:document xmlns:wpc="http://schemas.microsoft.com/office/word/2010/wordprocessingCanvas" xmlns:cx="http://schemas.microsoft.com/office/drawing/2014/chartex" xmlns:cx1="http://schemas.microsoft.com/office/drawing/2015/9/8/chartex" xmlns:cx2="http://schemas.microsoft.com/office/drawing/2015/10/21/chartex" xmlns:cx3="http://schemas.microsoft.com/office/drawing/2016/5/9/chartex" xmlns:cx4="http://schemas.microsoft.com/office/drawing/2016/5/10/chartex" xmlns:cx5="http://schemas.microsoft.com/office/drawing/2016/5/11/chartex" xmlns:cx6="http://schemas.microsoft.com/office/drawing/2016/5/12/chartex" xmlns:cx7="http://schemas.microsoft.com/office/drawing/2016/5/13/chartex" xmlns:cx8="http://schemas.microsoft.com/office/drawing/2016/5/14/chartex" xmlns:mc="http://schemas.openxmlformats.org/markup-compatibility/2006" xmlns:aink="http://schemas.microsoft.com/office/drawing/2016/ink" xmlns:am3d="http://schemas.microsoft.com/office/drawing/2017/model3d" xmlns:o="urn:schemas-microsoft-com:office:office" xmlns:oel="http://schemas.microsoft.com/office/2019/extlst" xmlns:r="http://schemas.openxmlformats.org/officeDocument/2006/relationships" xmlns:m="http://schemas.openxmlformats.org/officeDocument/2006/math" xmlns:v="urn:schemas-microsoft-com:vml" xmlns:wp14="http://schemas.microsoft.com/office/word/2010/wordprocessingDrawing" xmlns:wp="http://schemas.openxmlformats.org/drawingml/2006/wordprocessingDrawing" xmlns:w10="urn:schemas-microsoft-com:office:word" xmlns:w="http://schemas.openxmlformats.org/wordprocessingml/2006/main" xmlns:w14="http://schemas.microsoft.com/office/word/2010/wordml" xmlns:w15="http://schemas.microsoft.com/office/word/2012/wordml" xmlns:w16cex="http://schemas.microsoft.com/office/word/2018/wordml/cex" xmlns:w16cid="http://schemas.microsoft.com/office/word/2016/wordml/cid" xmlns:w16="http://schemas.microsoft.com/office/word/2018/wordml" xmlns:w16du="http://schemas.microsoft.com/office/word/2023/wordml/word16du" xmlns:w16sdtdh="http://schemas.microsoft.com/office/word/2020/wordml/sdtdatahash" xmlns:w16se="http://schemas.microsoft.com/office/word/2015/wordml/symex" xmlns:wpg="http://schemas.microsoft.com/office/word/2010/wordprocessingGroup" xmlns:wpi="http://schemas.microsoft.com/office/word/2010/wordprocessingInk" xmlns:wne="http://schemas.microsoft.com/office/word/2006/wordml" xmlns:wps="http://schemas.microsoft.com/office/word/2010/wordprocessingShape" mc:Ignorable="w14 w15 w16se w16cid w16 w16cex w16sdtdh wp14">
   <w:body>
-    <w:p xmlns:wp14="http://schemas.microsoft.com/office/word/2010/wordml" wp14:textId="77777777">
-      <w:pPr>
-        <w:pStyle w:val="Normal"/>
-        <w:widowControl w:val="false"/>
+    <w:p>
+      <w:pPr>
+        <w:widowControl w:val="0"/>
         <w:spacing w:line="276" w:lineRule="auto"/>
-        <w:rPr/>
-      </w:pPr>
-      <w:r>
-        <w:rPr/>
-      </w:r>
+      </w:pPr>
     </w:p>
-    <w:p xmlns:wp14="http://schemas.microsoft.com/office/word/2010/wordml" wp14:textId="77777777">
-      <w:pPr>
-        <w:pStyle w:val="Normal"/>
-        <w:widowControl w:val="false"/>
+    <w:p>
+      <w:pPr>
+        <w:widowControl w:val="0"/>
         <w:spacing w:line="276" w:lineRule="auto"/>
-        <w:rPr/>
-      </w:pPr>
-      <w:r>
-        <w:rPr/>
-      </w:r>
+      </w:pPr>
     </w:p>
-    <w:p xmlns:wp14="http://schemas.microsoft.com/office/word/2010/wordml" wp14:textId="77777777">
-      <w:pPr>
-        <w:pStyle w:val="Normal"/>
+    <w:p>
+      <w:pPr>
         <w:jc w:val="center"/>
         <w:rPr>
           <w:sz w:val="24"/>
@@ -35,7 +24,7 @@
       </w:pPr>
       <w:r>
         <w:rPr>
-          <w:rFonts w:ascii="Arial" w:hAnsi="Arial" w:eastAsia="Arial" w:cs="Arial"/>
+          <w:rFonts w:ascii="Arial" w:eastAsia="Arial" w:hAnsi="Arial" w:cs="Arial"/>
           <w:b/>
           <w:color w:val="000000"/>
           <w:sz w:val="22"/>
@@ -44,9 +33,8 @@
         <w:t>CENTRO UNIVERSITÁRIO DO PLANALTO CENTRAL APPARECIDO DOS SANTOS</w:t>
       </w:r>
     </w:p>
-    <w:p xmlns:wp14="http://schemas.microsoft.com/office/word/2010/wordml" wp14:textId="77777777">
-      <w:pPr>
-        <w:pStyle w:val="Normal"/>
+    <w:p>
+      <w:pPr>
         <w:jc w:val="center"/>
         <w:rPr>
           <w:sz w:val="24"/>
@@ -55,7 +43,7 @@
       </w:pPr>
       <w:r>
         <w:rPr>
-          <w:rFonts w:ascii="Arial" w:hAnsi="Arial" w:eastAsia="Arial" w:cs="Arial"/>
+          <w:rFonts w:ascii="Arial" w:eastAsia="Arial" w:hAnsi="Arial" w:cs="Arial"/>
           <w:color w:val="000000"/>
           <w:sz w:val="22"/>
           <w:szCs w:val="22"/>
@@ -63,9 +51,8 @@
         <w:t>CURSO DE GRADUAÇÃO EM SISTEMAS DE INFORMAÇÃO, BACHARELADO</w:t>
       </w:r>
     </w:p>
-    <w:p xmlns:wp14="http://schemas.microsoft.com/office/word/2010/wordml" wp14:textId="77777777">
-      <w:pPr>
-        <w:pStyle w:val="Normal"/>
+    <w:p>
+      <w:pPr>
         <w:jc w:val="center"/>
         <w:rPr>
           <w:sz w:val="24"/>
@@ -74,7 +61,7 @@
       </w:pPr>
       <w:r>
         <w:rPr>
-          <w:rFonts w:ascii="Arial" w:hAnsi="Arial" w:eastAsia="Arial" w:cs="Arial"/>
+          <w:rFonts w:ascii="Arial" w:eastAsia="Arial" w:hAnsi="Arial" w:cs="Arial"/>
           <w:color w:val="000000"/>
           <w:sz w:val="22"/>
           <w:szCs w:val="22"/>
@@ -82,9 +69,8 @@
         <w:t>Autorizado pela Portaria n°1597 de 28/10/1999</w:t>
       </w:r>
     </w:p>
-    <w:p xmlns:wp14="http://schemas.microsoft.com/office/word/2010/wordml" wp14:textId="77777777">
-      <w:pPr>
-        <w:pStyle w:val="Normal"/>
+    <w:p>
+      <w:pPr>
         <w:jc w:val="center"/>
         <w:rPr>
           <w:sz w:val="24"/>
@@ -93,7 +79,7 @@
       </w:pPr>
       <w:r>
         <w:rPr>
-          <w:rFonts w:ascii="Arial" w:hAnsi="Arial" w:eastAsia="Arial" w:cs="Arial"/>
+          <w:rFonts w:ascii="Arial" w:eastAsia="Arial" w:hAnsi="Arial" w:cs="Arial"/>
           <w:color w:val="000000"/>
           <w:sz w:val="22"/>
           <w:szCs w:val="22"/>
@@ -101,62 +87,46 @@
         <w:t>Renovado o Reconhecimento de Curso pela Portaria n° 290 de 27/01/2005</w:t>
       </w:r>
     </w:p>
-    <w:p xmlns:wp14="http://schemas.microsoft.com/office/word/2010/wordml" wp14:textId="77777777">
-      <w:pPr>
-        <w:pStyle w:val="Normal"/>
+    <w:p>
+      <w:pPr>
         <w:rPr>
           <w:sz w:val="24"/>
           <w:szCs w:val="24"/>
         </w:rPr>
       </w:pPr>
-      <w:r>
+    </w:p>
+    <w:p>
+      <w:pPr>
+        <w:spacing w:before="240" w:after="240"/>
+        <w:jc w:val="center"/>
         <w:rPr>
           <w:sz w:val="24"/>
           <w:szCs w:val="24"/>
         </w:rPr>
-      </w:r>
-    </w:p>
-    <w:p xmlns:wp14="http://schemas.microsoft.com/office/word/2010/wordml" wp14:textId="77777777">
-      <w:pPr>
-        <w:pStyle w:val="Normal"/>
-        <w:spacing w:before="240" w:after="240"/>
-        <w:jc w:val="center"/>
-        <w:rPr>
-          <w:sz w:val="24"/>
-          <w:szCs w:val="24"/>
-        </w:rPr>
       </w:pPr>
       <w:r>
         <w:rPr>
-          <w:rFonts w:ascii="Arial" w:hAnsi="Arial" w:eastAsia="Arial" w:cs="Arial"/>
+          <w:rFonts w:ascii="Arial" w:eastAsia="Arial" w:hAnsi="Arial" w:cs="Arial"/>
           <w:b/>
           <w:color w:val="000000"/>
           <w:sz w:val="24"/>
           <w:szCs w:val="24"/>
         </w:rPr>
-        <w:t>ATA DE REUNIÃO DO NÚCLEO DOCENTE ESTRUTURANTE – NDE</w:t>
+        <w:t>[blk4.val]</w:t>
       </w:r>
     </w:p>
-    <w:p xmlns:wp14="http://schemas.microsoft.com/office/word/2010/wordml" wp14:textId="77777777">
-      <w:pPr>
-        <w:pStyle w:val="Normal"/>
+    <w:p>
+      <w:pPr>
         <w:rPr>
           <w:sz w:val="24"/>
           <w:szCs w:val="24"/>
         </w:rPr>
       </w:pPr>
-      <w:r>
-        <w:rPr>
-          <w:sz w:val="24"/>
-          <w:szCs w:val="24"/>
-        </w:rPr>
-      </w:r>
     </w:p>
-    <w:p xmlns:wp14="http://schemas.microsoft.com/office/word/2010/wordml" wp14:textId="77777777">
-      <w:pPr>
-        <w:pStyle w:val="Normal"/>
-        <w:rPr>
-          <w:rFonts w:ascii="Arial" w:hAnsi="Arial" w:eastAsia="Arial" w:cs="Arial"/>
+    <w:p>
+      <w:pPr>
+        <w:rPr>
+          <w:rFonts w:ascii="Arial" w:eastAsia="Arial" w:hAnsi="Arial" w:cs="Arial"/>
           <w:color w:val="000000"/>
           <w:sz w:val="22"/>
           <w:szCs w:val="22"/>
@@ -164,7 +134,7 @@
       </w:pPr>
       <w:r>
         <w:rPr>
-          <w:rFonts w:ascii="Arial" w:hAnsi="Arial" w:eastAsia="Arial" w:cs="Arial"/>
+          <w:rFonts w:ascii="Arial" w:eastAsia="Arial" w:hAnsi="Arial" w:cs="Arial"/>
           <w:b/>
           <w:color w:val="000000"/>
           <w:sz w:val="22"/>
@@ -174,7 +144,7 @@
       </w:r>
       <w:r>
         <w:rPr>
-          <w:rFonts w:ascii="Arial" w:hAnsi="Arial" w:eastAsia="Arial" w:cs="Arial"/>
+          <w:rFonts w:ascii="Arial" w:eastAsia="Arial" w:hAnsi="Arial" w:cs="Arial"/>
           <w:color w:val="000000"/>
           <w:sz w:val="22"/>
           <w:szCs w:val="22"/>
@@ -182,119 +152,88 @@
         <w:t xml:space="preserve">:  </w:t>
       </w:r>
     </w:p>
-    <w:p xmlns:wp14="http://schemas.microsoft.com/office/word/2010/wordml" wp14:textId="77777777">
-      <w:pPr>
-        <w:pStyle w:val="Normal"/>
+    <w:p>
+      <w:pPr>
         <w:jc w:val="both"/>
         <w:rPr>
-          <w:rFonts w:ascii="Arial" w:hAnsi="Arial" w:eastAsia="Arial" w:cs="Arial"/>
+          <w:rFonts w:ascii="Arial" w:eastAsia="Arial" w:hAnsi="Arial" w:cs="Arial"/>
           <w:sz w:val="22"/>
           <w:szCs w:val="22"/>
         </w:rPr>
       </w:pPr>
       <w:r>
         <w:rPr>
-          <w:rFonts w:ascii="Arial" w:hAnsi="Arial" w:eastAsia="Arial" w:cs="Arial"/>
+          <w:rFonts w:ascii="Arial" w:eastAsia="Arial" w:hAnsi="Arial" w:cs="Arial"/>
           <w:sz w:val="22"/>
           <w:szCs w:val="22"/>
         </w:rPr>
         <w:t>[blk1;block=begin]</w:t>
       </w:r>
     </w:p>
-    <w:p xmlns:wp14="http://schemas.microsoft.com/office/word/2010/wordml" wp14:textId="77777777">
-      <w:pPr>
-        <w:pStyle w:val="Normal"/>
+    <w:p>
+      <w:pPr>
         <w:numPr>
           <w:ilvl w:val="0"/>
           <w:numId w:val="1"/>
         </w:numPr>
         <w:spacing w:line="276" w:lineRule="auto"/>
         <w:rPr>
-          <w:rFonts w:ascii="ARial" w:hAnsi="ARial"/>
+          <w:rFonts w:ascii="Arial" w:hAnsi="Arial"/>
           <w:sz w:val="22"/>
           <w:szCs w:val="22"/>
         </w:rPr>
       </w:pPr>
       <w:r>
         <w:rPr>
-          <w:rFonts w:ascii="ARial" w:hAnsi="ARial"/>
+          <w:rFonts w:ascii="Arial" w:hAnsi="Arial"/>
           <w:sz w:val="22"/>
           <w:szCs w:val="22"/>
         </w:rPr>
         <w:t>[blk1.val]</w:t>
       </w:r>
     </w:p>
-    <w:p xmlns:wp14="http://schemas.microsoft.com/office/word/2010/wordml" wp14:textId="77777777">
-      <w:pPr>
-        <w:pStyle w:val="Normal"/>
+    <w:p>
+      <w:pPr>
         <w:spacing w:line="276" w:lineRule="auto"/>
         <w:rPr>
-          <w:rFonts w:ascii="Helvetica Neue;Helvetica;Arial;sans-serif" w:hAnsi="Helvetica Neue;Helvetica;Arial;sans-serif"/>
-          <w:b w:val="false"/>
-          <w:b w:val="false"/>
-          <w:i w:val="false"/>
-          <w:i w:val="false"/>
-          <w:caps w:val="false"/>
-          <w:smallCaps w:val="false"/>
+          <w:rFonts w:ascii="Helvetica Neue;Helvetica;Arial;" w:hAnsi="Helvetica Neue;Helvetica;Arial;"/>
           <w:color w:val="000000"/>
-          <w:spacing w:val="0"/>
           <w:sz w:val="21"/>
         </w:rPr>
       </w:pPr>
       <w:r>
         <w:rPr>
-          <w:rFonts w:ascii="ARial" w:hAnsi="ARial"/>
-          <w:b w:val="false"/>
-          <w:i w:val="false"/>
-          <w:caps w:val="false"/>
-          <w:smallCaps w:val="false"/>
+          <w:rFonts w:ascii="Arial" w:hAnsi="Arial"/>
           <w:color w:val="000000"/>
-          <w:spacing w:val="0"/>
           <w:sz w:val="22"/>
           <w:szCs w:val="22"/>
         </w:rPr>
         <w:t>[blk1;block=end]</w:t>
       </w:r>
     </w:p>
-    <w:p xmlns:wp14="http://schemas.microsoft.com/office/word/2010/wordml" wp14:textId="77777777">
-      <w:pPr>
-        <w:pStyle w:val="Normal"/>
+    <w:p>
+      <w:pPr>
         <w:spacing w:line="276" w:lineRule="auto"/>
         <w:rPr>
-          <w:rFonts w:ascii="Arial" w:hAnsi="Arial" w:eastAsia="Arial" w:cs="Arial"/>
+          <w:rFonts w:ascii="Arial" w:eastAsia="Arial" w:hAnsi="Arial" w:cs="Arial"/>
           <w:sz w:val="22"/>
           <w:szCs w:val="22"/>
         </w:rPr>
       </w:pPr>
-      <w:r>
-        <w:rPr>
-          <w:rFonts w:ascii="Arial" w:hAnsi="Arial" w:eastAsia="Arial" w:cs="Arial"/>
-          <w:sz w:val="22"/>
-          <w:szCs w:val="22"/>
-        </w:rPr>
-      </w:r>
     </w:p>
-    <w:p xmlns:wp14="http://schemas.microsoft.com/office/word/2010/wordml" wp14:textId="77777777">
-      <w:pPr>
-        <w:pStyle w:val="Normal"/>
+    <w:p>
+      <w:pPr>
         <w:jc w:val="both"/>
         <w:rPr>
-          <w:rFonts w:ascii="Arial" w:hAnsi="Arial" w:eastAsia="Arial" w:cs="Arial"/>
-        </w:rPr>
-      </w:pPr>
-      <w:r>
-        <w:rPr>
-          <w:rFonts w:ascii="Arial" w:hAnsi="Arial" w:eastAsia="Arial" w:cs="Arial"/>
-        </w:rPr>
-      </w:r>
+          <w:rFonts w:ascii="Arial" w:eastAsia="Arial" w:hAnsi="Arial" w:cs="Arial"/>
+        </w:rPr>
+      </w:pPr>
     </w:p>
-    <w:p xmlns:wp14="http://schemas.microsoft.com/office/word/2010/wordml" wp14:textId="77777777">
-      <w:pPr>
-        <w:pStyle w:val="Normal"/>
+    <w:p>
+      <w:pPr>
         <w:jc w:val="both"/>
         <w:rPr>
-          <w:rFonts w:ascii="ARial" w:hAnsi="ARial"/>
-          <w:b/>
+          <w:rFonts w:ascii="Arial" w:hAnsi="Arial"/>
           <w:b/>
           <w:bCs/>
           <w:sz w:val="22"/>
@@ -303,7 +242,7 @@
       </w:pPr>
       <w:r>
         <w:rPr>
-          <w:rFonts w:ascii="ARial" w:hAnsi="ARial"/>
+          <w:rFonts w:ascii="Arial" w:hAnsi="Arial"/>
           <w:b/>
           <w:bCs/>
           <w:sz w:val="22"/>
@@ -312,26 +251,20 @@
         <w:t>Detalhes:</w:t>
       </w:r>
     </w:p>
-    <w:p xmlns:wp14="http://schemas.microsoft.com/office/word/2010/wordml" wp14:textId="77777777">
-      <w:pPr>
-        <w:pStyle w:val="Normal"/>
+    <w:p>
+      <w:pPr>
         <w:jc w:val="both"/>
         <w:rPr>
-          <w:rFonts w:ascii="ARial" w:hAnsi="ARial"/>
-          <w:b/>
+          <w:rFonts w:ascii="Arial" w:hAnsi="Arial"/>
           <w:b/>
           <w:bCs/>
           <w:sz w:val="22"/>
           <w:szCs w:val="22"/>
         </w:rPr>
       </w:pPr>
-      <w:r>
-        <w:rPr/>
-      </w:r>
     </w:p>
-    <w:p xmlns:wp14="http://schemas.microsoft.com/office/word/2010/wordml" wp14:textId="77777777">
-      <w:pPr>
-        <w:pStyle w:val="Normal"/>
+    <w:p>
+      <w:pPr>
         <w:jc w:val="both"/>
         <w:rPr>
           <w:sz w:val="22"/>
@@ -340,8 +273,8 @@
       </w:pPr>
       <w:r>
         <w:rPr>
-          <w:rFonts w:ascii="Arial" w:hAnsi="Arial" w:eastAsia="Arial" w:cs="Arial"/>
-          <w:color w:val="000000" w:themeColor="text1" w:themeTint="FF" w:themeShade="FF"/>
+          <w:rFonts w:ascii="Arial" w:eastAsia="Arial" w:hAnsi="Arial" w:cs="Arial"/>
+          <w:color w:val="000000" w:themeColor="text1"/>
           <w:sz w:val="22"/>
           <w:szCs w:val="22"/>
         </w:rPr>
@@ -350,21 +283,15 @@
     </w:p>
     <w:p>
       <w:pPr>
-        <w:pStyle w:val="Normal"/>
         <w:jc w:val="both"/>
         <w:rPr>
-          <w:rFonts w:ascii="Arial" w:hAnsi="Arial" w:eastAsia="Arial" w:cs="Arial"/>
-          <w:color w:val="auto"/>
-          <w:sz w:val="20"/>
-          <w:szCs w:val="20"/>
+          <w:rFonts w:ascii="Arial" w:eastAsia="Arial" w:hAnsi="Arial" w:cs="Arial"/>
         </w:rPr>
       </w:pPr>
     </w:p>
     <w:tbl>
       <w:tblPr>
         <w:tblW w:w="8889" w:type="dxa"/>
-        <w:jc w:val="left"/>
-        <w:tblInd w:w="0" w:type="dxa"/>
         <w:tblLayout w:type="fixed"/>
         <w:tblCellMar>
           <w:top w:w="100" w:type="dxa"/>
@@ -376,39 +303,35 @@
       </w:tblPr>
       <w:tblGrid>
         <w:gridCol w:w="4251"/>
-        <w:gridCol w:w="4637"/>
+        <w:gridCol w:w="4638"/>
       </w:tblGrid>
-      <w:tr xmlns:wp14="http://schemas.microsoft.com/office/word/2010/wordml" wp14:textId="77777777">
-        <w:trPr/>
+      <w:tr>
         <w:tc>
           <w:tcPr>
             <w:tcW w:w="4251" w:type="dxa"/>
             <w:tcBorders>
-              <w:top w:val="single" w:color="000000" w:themeColor="text1" w:sz="8" w:space="0"/>
-              <w:left w:val="single" w:color="000000" w:themeColor="text1" w:sz="8" w:space="0"/>
-              <w:bottom w:val="single" w:color="000000" w:themeColor="text1" w:sz="8" w:space="0"/>
-              <w:right w:val="single" w:color="000000" w:themeColor="text1" w:sz="8" w:space="0"/>
+              <w:top w:val="single" w:sz="8" w:space="0" w:color="000000" w:themeColor="text1"/>
+              <w:left w:val="single" w:sz="8" w:space="0" w:color="000000" w:themeColor="text1"/>
+              <w:bottom w:val="single" w:sz="8" w:space="0" w:color="000000" w:themeColor="text1"/>
+              <w:right w:val="single" w:sz="8" w:space="0" w:color="000000" w:themeColor="text1"/>
             </w:tcBorders>
             <w:shd w:val="clear" w:color="auto" w:fill="auto"/>
-            <w:tcMar/>
           </w:tcPr>
-          <w:p wp14:textId="77777777">
+          <w:p>
             <w:pPr>
-              <w:pStyle w:val="Normal"/>
-              <w:widowControl w:val="false"/>
+              <w:widowControl w:val="0"/>
               <w:jc w:val="center"/>
               <w:rPr>
-                <w:rFonts w:ascii="Arial" w:hAnsi="Arial" w:eastAsia="Arial" w:cs="Arial"/>
-                <w:b/>
+                <w:rFonts w:ascii="Arial" w:eastAsia="Arial" w:hAnsi="Arial" w:cs="Arial"/>
                 <w:b/>
               </w:rPr>
             </w:pPr>
             <w:r>
               <w:rPr>
-                <w:rFonts w:ascii="Arial" w:hAnsi="Arial" w:eastAsia="Arial" w:cs="Arial"/>
+                <w:rFonts w:ascii="Arial" w:eastAsia="Arial" w:hAnsi="Arial" w:cs="Arial"/>
                 <w:b/>
               </w:rPr>
-              <w:t>Membros do NDE</w:t>
+              <w:t>Membros</w:t>
             </w:r>
           </w:p>
         </w:tc>
@@ -416,28 +339,25 @@
           <w:tcPr>
             <w:tcW w:w="4637" w:type="dxa"/>
             <w:tcBorders>
-              <w:top w:val="single" w:color="000000" w:themeColor="text1" w:sz="8" w:space="0"/>
-              <w:left w:val="single" w:color="000000" w:themeColor="text1" w:sz="8" w:space="0"/>
-              <w:bottom w:val="single" w:color="000000" w:themeColor="text1" w:sz="8" w:space="0"/>
-              <w:right w:val="single" w:color="000000" w:themeColor="text1" w:sz="8" w:space="0"/>
+              <w:top w:val="single" w:sz="8" w:space="0" w:color="000000" w:themeColor="text1"/>
+              <w:left w:val="single" w:sz="8" w:space="0" w:color="000000" w:themeColor="text1"/>
+              <w:bottom w:val="single" w:sz="8" w:space="0" w:color="000000" w:themeColor="text1"/>
+              <w:right w:val="single" w:sz="8" w:space="0" w:color="000000" w:themeColor="text1"/>
             </w:tcBorders>
             <w:shd w:val="clear" w:color="auto" w:fill="auto"/>
-            <w:tcMar/>
           </w:tcPr>
-          <w:p wp14:textId="77777777">
+          <w:p>
             <w:pPr>
-              <w:pStyle w:val="Normal"/>
-              <w:widowControl w:val="false"/>
+              <w:widowControl w:val="0"/>
               <w:jc w:val="center"/>
               <w:rPr>
-                <w:rFonts w:ascii="Arial" w:hAnsi="Arial" w:eastAsia="Arial" w:cs="Arial"/>
-                <w:b/>
+                <w:rFonts w:ascii="Arial" w:eastAsia="Arial" w:hAnsi="Arial" w:cs="Arial"/>
                 <w:b/>
               </w:rPr>
             </w:pPr>
             <w:r>
               <w:rPr>
-                <w:rFonts w:ascii="Arial" w:hAnsi="Arial" w:eastAsia="Arial" w:cs="Arial"/>
+                <w:rFonts w:ascii="Arial" w:eastAsia="Arial" w:hAnsi="Arial" w:cs="Arial"/>
                 <w:b/>
               </w:rPr>
               <w:t>Assinatura</w:t>
@@ -445,53 +365,30 @@
           </w:p>
         </w:tc>
       </w:tr>
-      <w:tr xmlns:wp14="http://schemas.microsoft.com/office/word/2010/wordml" wp14:textId="77777777">
-        <w:trPr/>
+      <w:tr>
         <w:tc>
           <w:tcPr>
             <w:tcW w:w="4251" w:type="dxa"/>
             <w:tcBorders>
-              <w:top w:val="single" w:color="000000" w:themeColor="text1" w:sz="8" w:space="0"/>
-              <w:left w:val="single" w:color="000000" w:themeColor="text1" w:sz="8" w:space="0"/>
-              <w:bottom w:val="single" w:color="000000" w:themeColor="text1" w:sz="8" w:space="0"/>
-              <w:right w:val="single" w:color="000000" w:themeColor="text1" w:sz="8" w:space="0"/>
+              <w:top w:val="single" w:sz="8" w:space="0" w:color="000000" w:themeColor="text1"/>
+              <w:left w:val="single" w:sz="8" w:space="0" w:color="000000" w:themeColor="text1"/>
+              <w:bottom w:val="single" w:sz="8" w:space="0" w:color="000000" w:themeColor="text1"/>
+              <w:right w:val="single" w:sz="8" w:space="0" w:color="000000" w:themeColor="text1"/>
             </w:tcBorders>
             <w:shd w:val="clear" w:color="auto" w:fill="auto"/>
-            <w:tcMar/>
           </w:tcPr>
-          <w:p wp14:textId="4D075BBD">
+          <w:p>
             <w:pPr>
-              <w:pStyle w:val="Normal"/>
-              <w:widowControl w:val="false"/>
+              <w:widowControl w:val="0"/>
               <w:rPr>
-                <w:rFonts w:ascii="Arial" w:hAnsi="Arial" w:eastAsia="Arial" w:cs="Arial"/>
-                <w:b w:val="0"/>
-                <w:bCs w:val="0"/>
-                <w:i w:val="0"/>
-                <w:iCs w:val="0"/>
-                <w:caps w:val="0"/>
-                <w:smallCaps w:val="0"/>
-                <w:noProof w:val="0"/>
-                <w:color w:val="auto"/>
-                <w:sz w:val="20"/>
-                <w:szCs w:val="20"/>
-                <w:lang w:val="pt-BR"/>
+                <w:rFonts w:ascii="Arial" w:eastAsia="Arial" w:hAnsi="Arial" w:cs="Arial"/>
               </w:rPr>
             </w:pPr>
             <w:r>
               <w:rPr>
-                <w:rFonts w:ascii="Arial" w:hAnsi="Arial" w:eastAsia="Arial" w:cs="Arial"/>
-                <w:b w:val="0"/>
-                <w:bCs w:val="0"/>
-                <w:i w:val="0"/>
-                <w:iCs w:val="0"/>
-                <w:caps w:val="0"/>
-                <w:smallCaps w:val="0"/>
-                <w:noProof w:val="0"/>
-                <w:color w:val="auto"/>
+                <w:rFonts w:ascii="Arial" w:eastAsia="Arial" w:hAnsi="Arial" w:cs="Arial"/>
                 <w:sz w:val="21"/>
                 <w:szCs w:val="21"/>
-                <w:lang w:val="pt-BR"/>
               </w:rPr>
               <w:t>[blk3.val][blk3;block=tbs:row]</w:t>
             </w:r>
@@ -501,116 +398,110 @@
           <w:tcPr>
             <w:tcW w:w="4637" w:type="dxa"/>
             <w:tcBorders>
-              <w:top w:val="single" w:color="000000" w:themeColor="text1" w:sz="8" w:space="0"/>
-              <w:left w:val="single" w:color="000000" w:themeColor="text1" w:sz="8" w:space="0"/>
-              <w:bottom w:val="single" w:color="000000" w:themeColor="text1" w:sz="8" w:space="0"/>
-              <w:right w:val="single" w:color="000000" w:themeColor="text1" w:sz="8" w:space="0"/>
+              <w:top w:val="single" w:sz="8" w:space="0" w:color="000000" w:themeColor="text1"/>
+              <w:left w:val="single" w:sz="8" w:space="0" w:color="000000" w:themeColor="text1"/>
+              <w:bottom w:val="single" w:sz="8" w:space="0" w:color="000000" w:themeColor="text1"/>
+              <w:right w:val="single" w:sz="8" w:space="0" w:color="000000" w:themeColor="text1"/>
             </w:tcBorders>
             <w:shd w:val="clear" w:color="auto" w:fill="auto"/>
-            <w:tcMar/>
           </w:tcPr>
-          <w:p wp14:textId="1F7B50FF">
+          <w:p>
             <w:pPr>
-              <w:pStyle w:val="Normal"/>
-              <w:widowControl w:val="false"/>
+              <w:widowControl w:val="0"/>
               <w:jc w:val="both"/>
               <w:rPr>
-                <w:rFonts w:ascii="Arial" w:hAnsi="Arial" w:eastAsia="Arial" w:cs="Arial"/>
-                <w:b w:val="0"/>
-                <w:bCs w:val="0"/>
-                <w:i w:val="0"/>
-                <w:iCs w:val="0"/>
-                <w:caps w:val="0"/>
-                <w:smallCaps w:val="0"/>
-                <w:noProof w:val="0"/>
-                <w:color w:val="auto"/>
+                <w:rFonts w:ascii="Arial" w:eastAsia="Arial" w:hAnsi="Arial" w:cs="Arial"/>
                 <w:sz w:val="21"/>
                 <w:szCs w:val="21"/>
-                <w:lang w:val="pt-BR"/>
               </w:rPr>
             </w:pPr>
           </w:p>
         </w:tc>
       </w:tr>
     </w:tbl>
-    <w:p xmlns:wp14="http://schemas.microsoft.com/office/word/2010/wordml" wp14:textId="77777777">
-      <w:pPr>
-        <w:pStyle w:val="Normal"/>
+    <w:p>
+      <w:pPr>
         <w:jc w:val="both"/>
-        <w:rPr>
-          <w:color w:val="auto"/>
-          <w:sz w:val="20"/>
-          <w:szCs w:val="20"/>
-        </w:rPr>
       </w:pPr>
     </w:p>
     <w:sectPr>
-      <w:headerReference w:type="even" r:id="rId2"/>
-      <w:headerReference w:type="default" r:id="rId3"/>
-      <w:headerReference w:type="first" r:id="rId4"/>
-      <w:footerReference w:type="even" r:id="rId5"/>
-      <w:footerReference w:type="default" r:id="rId6"/>
-      <w:footerReference w:type="first" r:id="rId7"/>
-      <w:type w:val="nextPage"/>
-      <w:pgSz w:w="12240" w:h="15840" w:orient="portrait"/>
+      <w:headerReference w:type="even" r:id="rId8"/>
+      <w:headerReference w:type="default" r:id="rId9"/>
+      <w:footerReference w:type="even" r:id="rId10"/>
+      <w:footerReference w:type="default" r:id="rId11"/>
+      <w:headerReference w:type="first" r:id="rId12"/>
+      <w:footerReference w:type="first" r:id="rId13"/>
+      <w:pgSz w:w="12240" w:h="15840"/>
       <w:pgMar w:top="1134" w:right="1134" w:bottom="1701" w:left="1701" w:header="283" w:footer="0" w:gutter="0"/>
-      <w:pgNumType w:fmt="decimal" w:start="1"/>
-      <w:formProt w:val="false"/>
-      <w:textDirection w:val="lrTb"/>
-      <w:docGrid w:type="default" w:linePitch="100" w:charSpace="8192"/>
+      <w:pgNumType w:start="1"/>
+      <w:cols w:space="720"/>
+      <w:formProt w:val="0"/>
+      <w:docGrid w:linePitch="100" w:charSpace="8192"/>
     </w:sectPr>
   </w:body>
 </w:document>
 </file>
 
+<file path=word/endnotes.xml><?xml version="1.0" encoding="utf-8"?>
+<w:endnotes xmlns:wpc="http://schemas.microsoft.com/office/word/2010/wordprocessingCanvas" xmlns:cx="http://schemas.microsoft.com/office/drawing/2014/chartex" xmlns:cx1="http://schemas.microsoft.com/office/drawing/2015/9/8/chartex" xmlns:cx2="http://schemas.microsoft.com/office/drawing/2015/10/21/chartex" xmlns:cx3="http://schemas.microsoft.com/office/drawing/2016/5/9/chartex" xmlns:cx4="http://schemas.microsoft.com/office/drawing/2016/5/10/chartex" xmlns:cx5="http://schemas.microsoft.com/office/drawing/2016/5/11/chartex" xmlns:cx6="http://schemas.microsoft.com/office/drawing/2016/5/12/chartex" xmlns:cx7="http://schemas.microsoft.com/office/drawing/2016/5/13/chartex" xmlns:cx8="http://schemas.microsoft.com/office/drawing/2016/5/14/chartex" xmlns:mc="http://schemas.openxmlformats.org/markup-compatibility/2006" xmlns:aink="http://schemas.microsoft.com/office/drawing/2016/ink" xmlns:am3d="http://schemas.microsoft.com/office/drawing/2017/model3d" xmlns:o="urn:schemas-microsoft-com:office:office" xmlns:oel="http://schemas.microsoft.com/office/2019/extlst" xmlns:r="http://schemas.openxmlformats.org/officeDocument/2006/relationships" xmlns:m="http://schemas.openxmlformats.org/officeDocument/2006/math" xmlns:v="urn:schemas-microsoft-com:vml" xmlns:wp14="http://schemas.microsoft.com/office/word/2010/wordprocessingDrawing" xmlns:wp="http://schemas.openxmlformats.org/drawingml/2006/wordprocessingDrawing" xmlns:w10="urn:schemas-microsoft-com:office:word" xmlns:w="http://schemas.openxmlformats.org/wordprocessingml/2006/main" xmlns:w14="http://schemas.microsoft.com/office/word/2010/wordml" xmlns:w15="http://schemas.microsoft.com/office/word/2012/wordml" xmlns:w16cex="http://schemas.microsoft.com/office/word/2018/wordml/cex" xmlns:w16cid="http://schemas.microsoft.com/office/word/2016/wordml/cid" xmlns:w16="http://schemas.microsoft.com/office/word/2018/wordml" xmlns:w16du="http://schemas.microsoft.com/office/word/2023/wordml/word16du" xmlns:w16sdtdh="http://schemas.microsoft.com/office/word/2020/wordml/sdtdatahash" xmlns:w16se="http://schemas.microsoft.com/office/word/2015/wordml/symex" xmlns:wpg="http://schemas.microsoft.com/office/word/2010/wordprocessingGroup" xmlns:wpi="http://schemas.microsoft.com/office/word/2010/wordprocessingInk" xmlns:wne="http://schemas.microsoft.com/office/word/2006/wordml" xmlns:wps="http://schemas.microsoft.com/office/word/2010/wordprocessingShape" mc:Ignorable="w14 w15 w16se w16cid w16 w16cex w16sdtdh wp14">
+  <w:endnote w:type="separator" w:id="-1">
+    <w:p>
+      <w:r>
+        <w:separator/>
+      </w:r>
+    </w:p>
+  </w:endnote>
+  <w:endnote w:type="continuationSeparator" w:id="0">
+    <w:p>
+      <w:r>
+        <w:continuationSeparator/>
+      </w:r>
+    </w:p>
+  </w:endnote>
+</w:endnotes>
+</file>
+
 <file path=word/footer1.xml><?xml version="1.0" encoding="utf-8"?>
-<w:ftr xmlns:o="urn:schemas-microsoft-com:office:office" xmlns:r="http://schemas.openxmlformats.org/officeDocument/2006/relationships" xmlns:v="urn:schemas-microsoft-com:vml" xmlns:w="http://schemas.openxmlformats.org/wordprocessingml/2006/main" xmlns:w10="urn:schemas-microsoft-com:office:word" xmlns:wp="http://schemas.openxmlformats.org/drawingml/2006/wordprocessingDrawing" xmlns:wps="http://schemas.microsoft.com/office/word/2010/wordprocessingShape" xmlns:wpg="http://schemas.microsoft.com/office/word/2010/wordprocessingGroup" xmlns:mc="http://schemas.openxmlformats.org/markup-compatibility/2006" xmlns:wp14="http://schemas.microsoft.com/office/word/2010/wordprocessingDrawing" xmlns:w14="http://schemas.microsoft.com/office/word/2010/wordml" mc:Ignorable="w14 wp14">
-  <w:p xmlns:wp14="http://schemas.microsoft.com/office/word/2010/wordml" wp14:textId="77777777">
-    <w:pPr>
-      <w:pStyle w:val="Normal"/>
+<w:ftr xmlns:wpc="http://schemas.microsoft.com/office/word/2010/wordprocessingCanvas" xmlns:cx="http://schemas.microsoft.com/office/drawing/2014/chartex" xmlns:cx1="http://schemas.microsoft.com/office/drawing/2015/9/8/chartex" xmlns:cx2="http://schemas.microsoft.com/office/drawing/2015/10/21/chartex" xmlns:cx3="http://schemas.microsoft.com/office/drawing/2016/5/9/chartex" xmlns:cx4="http://schemas.microsoft.com/office/drawing/2016/5/10/chartex" xmlns:cx5="http://schemas.microsoft.com/office/drawing/2016/5/11/chartex" xmlns:cx6="http://schemas.microsoft.com/office/drawing/2016/5/12/chartex" xmlns:cx7="http://schemas.microsoft.com/office/drawing/2016/5/13/chartex" xmlns:cx8="http://schemas.microsoft.com/office/drawing/2016/5/14/chartex" xmlns:mc="http://schemas.openxmlformats.org/markup-compatibility/2006" xmlns:aink="http://schemas.microsoft.com/office/drawing/2016/ink" xmlns:am3d="http://schemas.microsoft.com/office/drawing/2017/model3d" xmlns:o="urn:schemas-microsoft-com:office:office" xmlns:oel="http://schemas.microsoft.com/office/2019/extlst" xmlns:r="http://schemas.openxmlformats.org/officeDocument/2006/relationships" xmlns:m="http://schemas.openxmlformats.org/officeDocument/2006/math" xmlns:v="urn:schemas-microsoft-com:vml" xmlns:wp14="http://schemas.microsoft.com/office/word/2010/wordprocessingDrawing" xmlns:wp="http://schemas.openxmlformats.org/drawingml/2006/wordprocessingDrawing" xmlns:w10="urn:schemas-microsoft-com:office:word" xmlns:w="http://schemas.openxmlformats.org/wordprocessingml/2006/main" xmlns:w14="http://schemas.microsoft.com/office/word/2010/wordml" xmlns:w15="http://schemas.microsoft.com/office/word/2012/wordml" xmlns:w16cex="http://schemas.microsoft.com/office/word/2018/wordml/cex" xmlns:w16cid="http://schemas.microsoft.com/office/word/2016/wordml/cid" xmlns:w16="http://schemas.microsoft.com/office/word/2018/wordml" xmlns:w16du="http://schemas.microsoft.com/office/word/2023/wordml/word16du" xmlns:w16sdtdh="http://schemas.microsoft.com/office/word/2020/wordml/sdtdatahash" xmlns:w16se="http://schemas.microsoft.com/office/word/2015/wordml/symex" xmlns:wpg="http://schemas.microsoft.com/office/word/2010/wordprocessingGroup" xmlns:wpi="http://schemas.microsoft.com/office/word/2010/wordprocessingInk" xmlns:wne="http://schemas.microsoft.com/office/word/2006/wordml" xmlns:wps="http://schemas.microsoft.com/office/word/2010/wordprocessingShape" mc:Ignorable="w14 w15 w16se w16cid w16 w16cex w16sdtdh wp14">
+  <w:p>
+    <w:pPr>
       <w:tabs>
-        <w:tab w:val="clear" w:pos="720"/>
-        <w:tab w:val="center" w:leader="none" w:pos="4419"/>
-        <w:tab w:val="right" w:leader="none" w:pos="8838"/>
+        <w:tab w:val="center" w:pos="4419"/>
+        <w:tab w:val="right" w:pos="8838"/>
       </w:tabs>
       <w:rPr>
         <w:color w:val="000000"/>
       </w:rPr>
     </w:pPr>
-    <w:r>
-      <w:rPr>
-        <w:color w:val="000000"/>
-      </w:rPr>
-    </w:r>
   </w:p>
 </w:ftr>
 </file>
 
 <file path=word/footer2.xml><?xml version="1.0" encoding="utf-8"?>
-<w:ftr xmlns:o="urn:schemas-microsoft-com:office:office" xmlns:r="http://schemas.openxmlformats.org/officeDocument/2006/relationships" xmlns:v="urn:schemas-microsoft-com:vml" xmlns:w="http://schemas.openxmlformats.org/wordprocessingml/2006/main" xmlns:w10="urn:schemas-microsoft-com:office:word" xmlns:wp="http://schemas.openxmlformats.org/drawingml/2006/wordprocessingDrawing" xmlns:wps="http://schemas.microsoft.com/office/word/2010/wordprocessingShape" xmlns:wpg="http://schemas.microsoft.com/office/word/2010/wordprocessingGroup" xmlns:mc="http://schemas.openxmlformats.org/markup-compatibility/2006" xmlns:wp14="http://schemas.microsoft.com/office/word/2010/wordprocessingDrawing" xmlns:w14="http://schemas.microsoft.com/office/word/2010/wordml" xmlns:a="http://schemas.openxmlformats.org/drawingml/2006/main" xmlns:pic="http://schemas.openxmlformats.org/drawingml/2006/picture" mc:Ignorable="w14 wp14">
-  <w:p xmlns:wp14="http://schemas.microsoft.com/office/word/2010/wordml" wp14:textId="77777777">
-    <w:pPr>
-      <w:pStyle w:val="Normal"/>
+<w:ftr xmlns:wpc="http://schemas.microsoft.com/office/word/2010/wordprocessingCanvas" xmlns:cx="http://schemas.microsoft.com/office/drawing/2014/chartex" xmlns:cx1="http://schemas.microsoft.com/office/drawing/2015/9/8/chartex" xmlns:cx2="http://schemas.microsoft.com/office/drawing/2015/10/21/chartex" xmlns:cx3="http://schemas.microsoft.com/office/drawing/2016/5/9/chartex" xmlns:cx4="http://schemas.microsoft.com/office/drawing/2016/5/10/chartex" xmlns:cx5="http://schemas.microsoft.com/office/drawing/2016/5/11/chartex" xmlns:cx6="http://schemas.microsoft.com/office/drawing/2016/5/12/chartex" xmlns:cx7="http://schemas.microsoft.com/office/drawing/2016/5/13/chartex" xmlns:cx8="http://schemas.microsoft.com/office/drawing/2016/5/14/chartex" xmlns:mc="http://schemas.openxmlformats.org/markup-compatibility/2006" xmlns:aink="http://schemas.microsoft.com/office/drawing/2016/ink" xmlns:am3d="http://schemas.microsoft.com/office/drawing/2017/model3d" xmlns:o="urn:schemas-microsoft-com:office:office" xmlns:oel="http://schemas.microsoft.com/office/2019/extlst" xmlns:r="http://schemas.openxmlformats.org/officeDocument/2006/relationships" xmlns:m="http://schemas.openxmlformats.org/officeDocument/2006/math" xmlns:v="urn:schemas-microsoft-com:vml" xmlns:wp14="http://schemas.microsoft.com/office/word/2010/wordprocessingDrawing" xmlns:wp="http://schemas.openxmlformats.org/drawingml/2006/wordprocessingDrawing" xmlns:w10="urn:schemas-microsoft-com:office:word" xmlns:w="http://schemas.openxmlformats.org/wordprocessingml/2006/main" xmlns:w14="http://schemas.microsoft.com/office/word/2010/wordml" xmlns:w15="http://schemas.microsoft.com/office/word/2012/wordml" xmlns:w16cex="http://schemas.microsoft.com/office/word/2018/wordml/cex" xmlns:w16cid="http://schemas.microsoft.com/office/word/2016/wordml/cid" xmlns:w16="http://schemas.microsoft.com/office/word/2018/wordml" xmlns:w16du="http://schemas.microsoft.com/office/word/2023/wordml/word16du" xmlns:w16sdtdh="http://schemas.microsoft.com/office/word/2020/wordml/sdtdatahash" xmlns:w16se="http://schemas.microsoft.com/office/word/2015/wordml/symex" xmlns:wpg="http://schemas.microsoft.com/office/word/2010/wordprocessingGroup" xmlns:wpi="http://schemas.microsoft.com/office/word/2010/wordprocessingInk" xmlns:wne="http://schemas.microsoft.com/office/word/2006/wordml" xmlns:wps="http://schemas.microsoft.com/office/word/2010/wordprocessingShape" mc:Ignorable="w14 w15 w16se w16cid w16 w16cex w16sdtdh wp14">
+  <w:p>
+    <w:pPr>
       <w:tabs>
-        <w:tab w:val="clear" w:pos="720"/>
-        <w:tab w:val="center" w:leader="none" w:pos="4419"/>
-        <w:tab w:val="right" w:leader="none" w:pos="8838"/>
+        <w:tab w:val="center" w:pos="4419"/>
+        <w:tab w:val="right" w:pos="8838"/>
       </w:tabs>
-      <w:ind w:left="-1134" w:right="-93" w:hanging="0"/>
+      <w:ind w:left="-1134" w:right="-93"/>
       <w:rPr>
-        <w:rFonts w:ascii="TheSans 5-Regular" w:hAnsi="TheSans 5-Regular" w:eastAsia="TheSans 5-Regular" w:cs="TheSans 5-Regular"/>
+        <w:rFonts w:ascii="TheSans 5-Regular" w:eastAsia="TheSans 5-Regular" w:hAnsi="TheSans 5-Regular" w:cs="TheSans 5-Regular"/>
         <w:color w:val="00B050"/>
         <w:sz w:val="18"/>
         <w:szCs w:val="18"/>
       </w:rPr>
     </w:pPr>
     <w:r>
-      <w:rPr/>
+      <w:rPr>
+        <w:noProof/>
+      </w:rPr>
       <w:drawing>
-        <wp:inline xmlns:wp14="http://schemas.microsoft.com/office/word/2010/wordprocessingDrawing" distT="0" distB="0" distL="0" distR="0" wp14:anchorId="591FFAD7" wp14:editId="7777777">
+        <wp:inline distT="0" distB="0" distL="0" distR="0" wp14:anchorId="591FFAD7" wp14:editId="07777777">
           <wp:extent cx="7098665" cy="1221740"/>
           <wp:effectExtent l="0" t="0" r="0" b="0"/>
-          <wp:docPr id="6" name="image3.png" descr=""/>
+          <wp:docPr id="6" name="image3.png"/>
           <wp:cNvGraphicFramePr>
             <a:graphicFrameLocks xmlns:a="http://schemas.openxmlformats.org/drawingml/2006/main" noChangeAspect="1"/>
           </wp:cNvGraphicFramePr>
@@ -618,7 +509,7 @@
             <a:graphicData uri="http://schemas.openxmlformats.org/drawingml/2006/picture">
               <pic:pic xmlns:pic="http://schemas.openxmlformats.org/drawingml/2006/picture">
                 <pic:nvPicPr>
-                  <pic:cNvPr id="6" name="image3.png" descr=""/>
+                  <pic:cNvPr id="6" name="image3.png"/>
                   <pic:cNvPicPr>
                     <a:picLocks noChangeAspect="1" noChangeArrowheads="1"/>
                   </pic:cNvPicPr>
@@ -646,7 +537,7 @@
     </w:r>
     <w:r>
       <w:rPr>
-        <w:rFonts w:ascii="TheSans 5-Regular" w:hAnsi="TheSans 5-Regular" w:eastAsia="TheSans 5-Regular" w:cs="TheSans 5-Regular"/>
+        <w:rFonts w:ascii="TheSans 5-Regular" w:eastAsia="TheSans 5-Regular" w:hAnsi="TheSans 5-Regular" w:cs="TheSans 5-Regular"/>
         <w:color w:val="00B050"/>
         <w:sz w:val="18"/>
         <w:szCs w:val="18"/>
@@ -654,59 +545,49 @@
       <w:br/>
     </w:r>
   </w:p>
-  <w:p xmlns:wp14="http://schemas.microsoft.com/office/word/2010/wordml" wp14:textId="77777777">
-    <w:pPr>
-      <w:pStyle w:val="Normal"/>
+  <w:p>
+    <w:pPr>
       <w:tabs>
-        <w:tab w:val="clear" w:pos="720"/>
-        <w:tab w:val="center" w:leader="none" w:pos="4419"/>
-        <w:tab w:val="right" w:leader="none" w:pos="8838"/>
+        <w:tab w:val="center" w:pos="4419"/>
+        <w:tab w:val="right" w:pos="8838"/>
       </w:tabs>
       <w:jc w:val="center"/>
       <w:rPr>
-        <w:rFonts w:ascii="TheSans 5-Regular" w:hAnsi="TheSans 5-Regular" w:eastAsia="TheSans 5-Regular" w:cs="TheSans 5-Regular"/>
+        <w:rFonts w:ascii="TheSans 5-Regular" w:eastAsia="TheSans 5-Regular" w:hAnsi="TheSans 5-Regular" w:cs="TheSans 5-Regular"/>
         <w:color w:val="00B050"/>
         <w:sz w:val="18"/>
         <w:szCs w:val="18"/>
       </w:rPr>
     </w:pPr>
-    <w:r>
-      <w:rPr>
-        <w:rFonts w:ascii="TheSans 5-Regular" w:hAnsi="TheSans 5-Regular" w:eastAsia="TheSans 5-Regular" w:cs="TheSans 5-Regular"/>
-        <w:color w:val="00B050"/>
-        <w:sz w:val="18"/>
-        <w:szCs w:val="18"/>
-      </w:rPr>
-    </w:r>
   </w:p>
 </w:ftr>
 </file>
 
 <file path=word/footer3.xml><?xml version="1.0" encoding="utf-8"?>
-<w:ftr xmlns:o="urn:schemas-microsoft-com:office:office" xmlns:r="http://schemas.openxmlformats.org/officeDocument/2006/relationships" xmlns:v="urn:schemas-microsoft-com:vml" xmlns:w="http://schemas.openxmlformats.org/wordprocessingml/2006/main" xmlns:w10="urn:schemas-microsoft-com:office:word" xmlns:wp="http://schemas.openxmlformats.org/drawingml/2006/wordprocessingDrawing" xmlns:wps="http://schemas.microsoft.com/office/word/2010/wordprocessingShape" xmlns:wpg="http://schemas.microsoft.com/office/word/2010/wordprocessingGroup" xmlns:mc="http://schemas.openxmlformats.org/markup-compatibility/2006" xmlns:wp14="http://schemas.microsoft.com/office/word/2010/wordprocessingDrawing" xmlns:w14="http://schemas.microsoft.com/office/word/2010/wordml" xmlns:a="http://schemas.openxmlformats.org/drawingml/2006/main" xmlns:pic="http://schemas.openxmlformats.org/drawingml/2006/picture" mc:Ignorable="w14 wp14">
-  <w:p xmlns:wp14="http://schemas.microsoft.com/office/word/2010/wordml" wp14:textId="77777777">
-    <w:pPr>
-      <w:pStyle w:val="Normal"/>
+<w:ftr xmlns:wpc="http://schemas.microsoft.com/office/word/2010/wordprocessingCanvas" xmlns:cx="http://schemas.microsoft.com/office/drawing/2014/chartex" xmlns:cx1="http://schemas.microsoft.com/office/drawing/2015/9/8/chartex" xmlns:cx2="http://schemas.microsoft.com/office/drawing/2015/10/21/chartex" xmlns:cx3="http://schemas.microsoft.com/office/drawing/2016/5/9/chartex" xmlns:cx4="http://schemas.microsoft.com/office/drawing/2016/5/10/chartex" xmlns:cx5="http://schemas.microsoft.com/office/drawing/2016/5/11/chartex" xmlns:cx6="http://schemas.microsoft.com/office/drawing/2016/5/12/chartex" xmlns:cx7="http://schemas.microsoft.com/office/drawing/2016/5/13/chartex" xmlns:cx8="http://schemas.microsoft.com/office/drawing/2016/5/14/chartex" xmlns:mc="http://schemas.openxmlformats.org/markup-compatibility/2006" xmlns:aink="http://schemas.microsoft.com/office/drawing/2016/ink" xmlns:am3d="http://schemas.microsoft.com/office/drawing/2017/model3d" xmlns:o="urn:schemas-microsoft-com:office:office" xmlns:oel="http://schemas.microsoft.com/office/2019/extlst" xmlns:r="http://schemas.openxmlformats.org/officeDocument/2006/relationships" xmlns:m="http://schemas.openxmlformats.org/officeDocument/2006/math" xmlns:v="urn:schemas-microsoft-com:vml" xmlns:wp14="http://schemas.microsoft.com/office/word/2010/wordprocessingDrawing" xmlns:wp="http://schemas.openxmlformats.org/drawingml/2006/wordprocessingDrawing" xmlns:w10="urn:schemas-microsoft-com:office:word" xmlns:w="http://schemas.openxmlformats.org/wordprocessingml/2006/main" xmlns:w14="http://schemas.microsoft.com/office/word/2010/wordml" xmlns:w15="http://schemas.microsoft.com/office/word/2012/wordml" xmlns:w16cex="http://schemas.microsoft.com/office/word/2018/wordml/cex" xmlns:w16cid="http://schemas.microsoft.com/office/word/2016/wordml/cid" xmlns:w16="http://schemas.microsoft.com/office/word/2018/wordml" xmlns:w16du="http://schemas.microsoft.com/office/word/2023/wordml/word16du" xmlns:w16sdtdh="http://schemas.microsoft.com/office/word/2020/wordml/sdtdatahash" xmlns:w16se="http://schemas.microsoft.com/office/word/2015/wordml/symex" xmlns:wpg="http://schemas.microsoft.com/office/word/2010/wordprocessingGroup" xmlns:wpi="http://schemas.microsoft.com/office/word/2010/wordprocessingInk" xmlns:wne="http://schemas.microsoft.com/office/word/2006/wordml" xmlns:wps="http://schemas.microsoft.com/office/word/2010/wordprocessingShape" mc:Ignorable="w14 w15 w16se w16cid w16 w16cex w16sdtdh wp14">
+  <w:p>
+    <w:pPr>
       <w:tabs>
-        <w:tab w:val="clear" w:pos="720"/>
-        <w:tab w:val="center" w:leader="none" w:pos="4419"/>
-        <w:tab w:val="right" w:leader="none" w:pos="8838"/>
+        <w:tab w:val="center" w:pos="4419"/>
+        <w:tab w:val="right" w:pos="8838"/>
       </w:tabs>
-      <w:ind w:left="-1134" w:right="-93" w:hanging="0"/>
+      <w:ind w:left="-1134" w:right="-93"/>
       <w:rPr>
-        <w:rFonts w:ascii="TheSans 5-Regular" w:hAnsi="TheSans 5-Regular" w:eastAsia="TheSans 5-Regular" w:cs="TheSans 5-Regular"/>
+        <w:rFonts w:ascii="TheSans 5-Regular" w:eastAsia="TheSans 5-Regular" w:hAnsi="TheSans 5-Regular" w:cs="TheSans 5-Regular"/>
         <w:color w:val="00B050"/>
         <w:sz w:val="18"/>
         <w:szCs w:val="18"/>
       </w:rPr>
     </w:pPr>
     <w:r>
-      <w:rPr/>
+      <w:rPr>
+        <w:noProof/>
+      </w:rPr>
       <w:drawing>
-        <wp:inline xmlns:wp14="http://schemas.microsoft.com/office/word/2010/wordprocessingDrawing" distT="0" distB="0" distL="0" distR="0" wp14:anchorId="42E00F3A" wp14:editId="7777777">
+        <wp:inline distT="0" distB="0" distL="0" distR="0" wp14:anchorId="42E00F3A" wp14:editId="07777777">
           <wp:extent cx="7098665" cy="1221740"/>
           <wp:effectExtent l="0" t="0" r="0" b="0"/>
-          <wp:docPr id="7" name="image3.png" descr=""/>
+          <wp:docPr id="7" name="image3.png"/>
           <wp:cNvGraphicFramePr>
             <a:graphicFrameLocks xmlns:a="http://schemas.openxmlformats.org/drawingml/2006/main" noChangeAspect="1"/>
           </wp:cNvGraphicFramePr>
@@ -714,7 +595,7 @@
             <a:graphicData uri="http://schemas.openxmlformats.org/drawingml/2006/picture">
               <pic:pic xmlns:pic="http://schemas.openxmlformats.org/drawingml/2006/picture">
                 <pic:nvPicPr>
-                  <pic:cNvPr id="7" name="image3.png" descr=""/>
+                  <pic:cNvPr id="7" name="image3.png"/>
                   <pic:cNvPicPr>
                     <a:picLocks noChangeAspect="1" noChangeArrowheads="1"/>
                   </pic:cNvPicPr>
@@ -742,7 +623,7 @@
     </w:r>
     <w:r>
       <w:rPr>
-        <w:rFonts w:ascii="TheSans 5-Regular" w:hAnsi="TheSans 5-Regular" w:eastAsia="TheSans 5-Regular" w:cs="TheSans 5-Regular"/>
+        <w:rFonts w:ascii="TheSans 5-Regular" w:eastAsia="TheSans 5-Regular" w:hAnsi="TheSans 5-Regular" w:cs="TheSans 5-Regular"/>
         <w:color w:val="00B050"/>
         <w:sz w:val="18"/>
         <w:szCs w:val="18"/>
@@ -750,43 +631,50 @@
       <w:br/>
     </w:r>
   </w:p>
-  <w:p xmlns:wp14="http://schemas.microsoft.com/office/word/2010/wordml" wp14:textId="77777777">
-    <w:pPr>
-      <w:pStyle w:val="Normal"/>
+  <w:p>
+    <w:pPr>
       <w:tabs>
-        <w:tab w:val="clear" w:pos="720"/>
-        <w:tab w:val="center" w:leader="none" w:pos="4419"/>
-        <w:tab w:val="right" w:leader="none" w:pos="8838"/>
+        <w:tab w:val="center" w:pos="4419"/>
+        <w:tab w:val="right" w:pos="8838"/>
       </w:tabs>
       <w:jc w:val="center"/>
       <w:rPr>
-        <w:rFonts w:ascii="TheSans 5-Regular" w:hAnsi="TheSans 5-Regular" w:eastAsia="TheSans 5-Regular" w:cs="TheSans 5-Regular"/>
+        <w:rFonts w:ascii="TheSans 5-Regular" w:eastAsia="TheSans 5-Regular" w:hAnsi="TheSans 5-Regular" w:cs="TheSans 5-Regular"/>
         <w:color w:val="00B050"/>
         <w:sz w:val="18"/>
         <w:szCs w:val="18"/>
       </w:rPr>
     </w:pPr>
-    <w:r>
-      <w:rPr>
-        <w:rFonts w:ascii="TheSans 5-Regular" w:hAnsi="TheSans 5-Regular" w:eastAsia="TheSans 5-Regular" w:cs="TheSans 5-Regular"/>
-        <w:color w:val="00B050"/>
-        <w:sz w:val="18"/>
-        <w:szCs w:val="18"/>
-      </w:rPr>
-    </w:r>
   </w:p>
 </w:ftr>
 </file>
 
+<file path=word/footnotes.xml><?xml version="1.0" encoding="utf-8"?>
+<w:footnotes xmlns:wpc="http://schemas.microsoft.com/office/word/2010/wordprocessingCanvas" xmlns:cx="http://schemas.microsoft.com/office/drawing/2014/chartex" xmlns:cx1="http://schemas.microsoft.com/office/drawing/2015/9/8/chartex" xmlns:cx2="http://schemas.microsoft.com/office/drawing/2015/10/21/chartex" xmlns:cx3="http://schemas.microsoft.com/office/drawing/2016/5/9/chartex" xmlns:cx4="http://schemas.microsoft.com/office/drawing/2016/5/10/chartex" xmlns:cx5="http://schemas.microsoft.com/office/drawing/2016/5/11/chartex" xmlns:cx6="http://schemas.microsoft.com/office/drawing/2016/5/12/chartex" xmlns:cx7="http://schemas.microsoft.com/office/drawing/2016/5/13/chartex" xmlns:cx8="http://schemas.microsoft.com/office/drawing/2016/5/14/chartex" xmlns:mc="http://schemas.openxmlformats.org/markup-compatibility/2006" xmlns:aink="http://schemas.microsoft.com/office/drawing/2016/ink" xmlns:am3d="http://schemas.microsoft.com/office/drawing/2017/model3d" xmlns:o="urn:schemas-microsoft-com:office:office" xmlns:oel="http://schemas.microsoft.com/office/2019/extlst" xmlns:r="http://schemas.openxmlformats.org/officeDocument/2006/relationships" xmlns:m="http://schemas.openxmlformats.org/officeDocument/2006/math" xmlns:v="urn:schemas-microsoft-com:vml" xmlns:wp14="http://schemas.microsoft.com/office/word/2010/wordprocessingDrawing" xmlns:wp="http://schemas.openxmlformats.org/drawingml/2006/wordprocessingDrawing" xmlns:w10="urn:schemas-microsoft-com:office:word" xmlns:w="http://schemas.openxmlformats.org/wordprocessingml/2006/main" xmlns:w14="http://schemas.microsoft.com/office/word/2010/wordml" xmlns:w15="http://schemas.microsoft.com/office/word/2012/wordml" xmlns:w16cex="http://schemas.microsoft.com/office/word/2018/wordml/cex" xmlns:w16cid="http://schemas.microsoft.com/office/word/2016/wordml/cid" xmlns:w16="http://schemas.microsoft.com/office/word/2018/wordml" xmlns:w16du="http://schemas.microsoft.com/office/word/2023/wordml/word16du" xmlns:w16sdtdh="http://schemas.microsoft.com/office/word/2020/wordml/sdtdatahash" xmlns:w16se="http://schemas.microsoft.com/office/word/2015/wordml/symex" xmlns:wpg="http://schemas.microsoft.com/office/word/2010/wordprocessingGroup" xmlns:wpi="http://schemas.microsoft.com/office/word/2010/wordprocessingInk" xmlns:wne="http://schemas.microsoft.com/office/word/2006/wordml" xmlns:wps="http://schemas.microsoft.com/office/word/2010/wordprocessingShape" mc:Ignorable="w14 w15 w16se w16cid w16 w16cex w16sdtdh wp14">
+  <w:footnote w:type="separator" w:id="-1">
+    <w:p>
+      <w:r>
+        <w:separator/>
+      </w:r>
+    </w:p>
+  </w:footnote>
+  <w:footnote w:type="continuationSeparator" w:id="0">
+    <w:p>
+      <w:r>
+        <w:continuationSeparator/>
+      </w:r>
+    </w:p>
+  </w:footnote>
+</w:footnotes>
+</file>
+
 <file path=word/header1.xml><?xml version="1.0" encoding="utf-8"?>
-<w:hdr xmlns:o="urn:schemas-microsoft-com:office:office" xmlns:r="http://schemas.openxmlformats.org/officeDocument/2006/relationships" xmlns:v="urn:schemas-microsoft-com:vml" xmlns:w="http://schemas.openxmlformats.org/wordprocessingml/2006/main" xmlns:w10="urn:schemas-microsoft-com:office:word" xmlns:wp="http://schemas.openxmlformats.org/drawingml/2006/wordprocessingDrawing" xmlns:wps="http://schemas.microsoft.com/office/word/2010/wordprocessingShape" xmlns:wpg="http://schemas.microsoft.com/office/word/2010/wordprocessingGroup" xmlns:mc="http://schemas.openxmlformats.org/markup-compatibility/2006" xmlns:wp14="http://schemas.microsoft.com/office/word/2010/wordprocessingDrawing" xmlns:w14="http://schemas.microsoft.com/office/word/2010/wordml" xmlns:a="http://schemas.openxmlformats.org/drawingml/2006/main" xmlns:pic="http://schemas.openxmlformats.org/drawingml/2006/picture" mc:Ignorable="w14 wp14">
-  <w:p xmlns:wp14="http://schemas.microsoft.com/office/word/2010/wordml" wp14:textId="77777777">
-    <w:pPr>
-      <w:pStyle w:val="Normal"/>
+<w:hdr xmlns:wpc="http://schemas.microsoft.com/office/word/2010/wordprocessingCanvas" xmlns:cx="http://schemas.microsoft.com/office/drawing/2014/chartex" xmlns:cx1="http://schemas.microsoft.com/office/drawing/2015/9/8/chartex" xmlns:cx2="http://schemas.microsoft.com/office/drawing/2015/10/21/chartex" xmlns:cx3="http://schemas.microsoft.com/office/drawing/2016/5/9/chartex" xmlns:cx4="http://schemas.microsoft.com/office/drawing/2016/5/10/chartex" xmlns:cx5="http://schemas.microsoft.com/office/drawing/2016/5/11/chartex" xmlns:cx6="http://schemas.microsoft.com/office/drawing/2016/5/12/chartex" xmlns:cx7="http://schemas.microsoft.com/office/drawing/2016/5/13/chartex" xmlns:cx8="http://schemas.microsoft.com/office/drawing/2016/5/14/chartex" xmlns:mc="http://schemas.openxmlformats.org/markup-compatibility/2006" xmlns:aink="http://schemas.microsoft.com/office/drawing/2016/ink" xmlns:am3d="http://schemas.microsoft.com/office/drawing/2017/model3d" xmlns:o="urn:schemas-microsoft-com:office:office" xmlns:oel="http://schemas.microsoft.com/office/2019/extlst" xmlns:r="http://schemas.openxmlformats.org/officeDocument/2006/relationships" xmlns:m="http://schemas.openxmlformats.org/officeDocument/2006/math" xmlns:v="urn:schemas-microsoft-com:vml" xmlns:wp14="http://schemas.microsoft.com/office/word/2010/wordprocessingDrawing" xmlns:wp="http://schemas.openxmlformats.org/drawingml/2006/wordprocessingDrawing" xmlns:w10="urn:schemas-microsoft-com:office:word" xmlns:w="http://schemas.openxmlformats.org/wordprocessingml/2006/main" xmlns:w14="http://schemas.microsoft.com/office/word/2010/wordml" xmlns:w15="http://schemas.microsoft.com/office/word/2012/wordml" xmlns:w16cex="http://schemas.microsoft.com/office/word/2018/wordml/cex" xmlns:w16cid="http://schemas.microsoft.com/office/word/2016/wordml/cid" xmlns:w16="http://schemas.microsoft.com/office/word/2018/wordml" xmlns:w16du="http://schemas.microsoft.com/office/word/2023/wordml/word16du" xmlns:w16sdtdh="http://schemas.microsoft.com/office/word/2020/wordml/sdtdatahash" xmlns:w16se="http://schemas.microsoft.com/office/word/2015/wordml/symex" xmlns:wpg="http://schemas.microsoft.com/office/word/2010/wordprocessingGroup" xmlns:wpi="http://schemas.microsoft.com/office/word/2010/wordprocessingInk" xmlns:wne="http://schemas.microsoft.com/office/word/2006/wordml" xmlns:wps="http://schemas.microsoft.com/office/word/2010/wordprocessingShape" mc:Ignorable="w14 w15 w16se w16cid w16 w16cex w16sdtdh wp14">
+  <w:p>
+    <w:pPr>
       <w:tabs>
-        <w:tab w:val="clear" w:pos="720"/>
-        <w:tab w:val="center" w:leader="none" w:pos="4419"/>
-        <w:tab w:val="right" w:leader="none" w:pos="8838"/>
+        <w:tab w:val="center" w:pos="4419"/>
+        <w:tab w:val="right" w:pos="8838"/>
       </w:tabs>
       <w:rPr>
         <w:color w:val="000000"/>
@@ -794,10 +682,11 @@
     </w:pPr>
     <w:r>
       <w:rPr>
+        <w:noProof/>
         <w:color w:val="000000"/>
       </w:rPr>
       <w:drawing>
-        <wp:anchor xmlns:wp14="http://schemas.microsoft.com/office/word/2010/wordprocessingDrawing" distT="0" distB="0" distL="0" distR="0" simplePos="0" relativeHeight="0" behindDoc="1" locked="0" layoutInCell="1" allowOverlap="1" wp14:anchorId="361D2A49" wp14:editId="7777777">
+        <wp:anchor distT="0" distB="0" distL="0" distR="0" simplePos="0" relativeHeight="251658752" behindDoc="1" locked="0" layoutInCell="1" allowOverlap="1" wp14:anchorId="361D2A49" wp14:editId="07777777">
           <wp:simplePos x="0" y="0"/>
           <wp:positionH relativeFrom="margin">
             <wp:align>center</wp:align>
@@ -808,7 +697,7 @@
           <wp:extent cx="9457055" cy="13366115"/>
           <wp:effectExtent l="0" t="0" r="0" b="0"/>
           <wp:wrapNone/>
-          <wp:docPr id="1" name="WordPictureWatermark3" descr=""/>
+          <wp:docPr id="1" name="WordPictureWatermark3"/>
           <wp:cNvGraphicFramePr>
             <a:graphicFrameLocks xmlns:a="http://schemas.openxmlformats.org/drawingml/2006/main" noChangeAspect="1"/>
           </wp:cNvGraphicFramePr>
@@ -816,7 +705,7 @@
             <a:graphicData uri="http://schemas.openxmlformats.org/drawingml/2006/picture">
               <pic:pic xmlns:pic="http://schemas.openxmlformats.org/drawingml/2006/picture">
                 <pic:nvPicPr>
-                  <pic:cNvPr id="1" name="WordPictureWatermark3" descr=""/>
+                  <pic:cNvPr id="1" name="WordPictureWatermark3"/>
                   <pic:cNvPicPr>
                     <a:picLocks noChangeAspect="1" noChangeArrowheads="1"/>
                   </pic:cNvPicPr>
@@ -847,10 +736,9 @@
 </file>
 
 <file path=word/header2.xml><?xml version="1.0" encoding="utf-8"?>
-<w:hdr xmlns:o="urn:schemas-microsoft-com:office:office" xmlns:r="http://schemas.openxmlformats.org/officeDocument/2006/relationships" xmlns:v="urn:schemas-microsoft-com:vml" xmlns:w="http://schemas.openxmlformats.org/wordprocessingml/2006/main" xmlns:w10="urn:schemas-microsoft-com:office:word" xmlns:wp="http://schemas.openxmlformats.org/drawingml/2006/wordprocessingDrawing" xmlns:wps="http://schemas.microsoft.com/office/word/2010/wordprocessingShape" xmlns:wpg="http://schemas.microsoft.com/office/word/2010/wordprocessingGroup" xmlns:mc="http://schemas.openxmlformats.org/markup-compatibility/2006" xmlns:wp14="http://schemas.microsoft.com/office/word/2010/wordprocessingDrawing" xmlns:w14="http://schemas.microsoft.com/office/word/2010/wordml" xmlns:a="http://schemas.openxmlformats.org/drawingml/2006/main" xmlns:pic="http://schemas.openxmlformats.org/drawingml/2006/picture" mc:Ignorable="w14 wp14">
-  <w:p xmlns:wp14="http://schemas.microsoft.com/office/word/2010/wordml" wp14:textId="77777777">
-    <w:pPr>
-      <w:pStyle w:val="Normal"/>
+<w:hdr xmlns:wpc="http://schemas.microsoft.com/office/word/2010/wordprocessingCanvas" xmlns:cx="http://schemas.microsoft.com/office/drawing/2014/chartex" xmlns:cx1="http://schemas.microsoft.com/office/drawing/2015/9/8/chartex" xmlns:cx2="http://schemas.microsoft.com/office/drawing/2015/10/21/chartex" xmlns:cx3="http://schemas.microsoft.com/office/drawing/2016/5/9/chartex" xmlns:cx4="http://schemas.microsoft.com/office/drawing/2016/5/10/chartex" xmlns:cx5="http://schemas.microsoft.com/office/drawing/2016/5/11/chartex" xmlns:cx6="http://schemas.microsoft.com/office/drawing/2016/5/12/chartex" xmlns:cx7="http://schemas.microsoft.com/office/drawing/2016/5/13/chartex" xmlns:cx8="http://schemas.microsoft.com/office/drawing/2016/5/14/chartex" xmlns:mc="http://schemas.openxmlformats.org/markup-compatibility/2006" xmlns:aink="http://schemas.microsoft.com/office/drawing/2016/ink" xmlns:am3d="http://schemas.microsoft.com/office/drawing/2017/model3d" xmlns:o="urn:schemas-microsoft-com:office:office" xmlns:oel="http://schemas.microsoft.com/office/2019/extlst" xmlns:r="http://schemas.openxmlformats.org/officeDocument/2006/relationships" xmlns:m="http://schemas.openxmlformats.org/officeDocument/2006/math" xmlns:v="urn:schemas-microsoft-com:vml" xmlns:wp14="http://schemas.microsoft.com/office/word/2010/wordprocessingDrawing" xmlns:wp="http://schemas.openxmlformats.org/drawingml/2006/wordprocessingDrawing" xmlns:w10="urn:schemas-microsoft-com:office:word" xmlns:w="http://schemas.openxmlformats.org/wordprocessingml/2006/main" xmlns:w14="http://schemas.microsoft.com/office/word/2010/wordml" xmlns:w15="http://schemas.microsoft.com/office/word/2012/wordml" xmlns:w16cex="http://schemas.microsoft.com/office/word/2018/wordml/cex" xmlns:w16cid="http://schemas.microsoft.com/office/word/2016/wordml/cid" xmlns:w16="http://schemas.microsoft.com/office/word/2018/wordml" xmlns:w16du="http://schemas.microsoft.com/office/word/2023/wordml/word16du" xmlns:w16sdtdh="http://schemas.microsoft.com/office/word/2020/wordml/sdtdatahash" xmlns:w16se="http://schemas.microsoft.com/office/word/2015/wordml/symex" xmlns:wpg="http://schemas.microsoft.com/office/word/2010/wordprocessingGroup" xmlns:wpi="http://schemas.microsoft.com/office/word/2010/wordprocessingInk" xmlns:wne="http://schemas.microsoft.com/office/word/2006/wordml" xmlns:wps="http://schemas.microsoft.com/office/word/2010/wordprocessingShape" mc:Ignorable="w14 w15 w16se w16cid w16 w16cex w16sdtdh wp14">
+  <w:p>
+    <w:pPr>
       <w:ind w:left="-1418" w:firstLine="425"/>
       <w:jc w:val="both"/>
       <w:rPr>
@@ -859,8 +747,11 @@
       </w:rPr>
     </w:pPr>
     <w:r>
+      <w:rPr>
+        <w:noProof/>
+      </w:rPr>
       <w:drawing>
-        <wp:anchor xmlns:wp14="http://schemas.microsoft.com/office/word/2010/wordprocessingDrawing" distT="0" distB="0" distL="0" distR="0" simplePos="0" relativeHeight="2" behindDoc="1" locked="0" layoutInCell="0" allowOverlap="1" wp14:anchorId="3C9928E7" wp14:editId="7777777">
+        <wp:anchor distT="0" distB="0" distL="0" distR="0" simplePos="0" relativeHeight="251656704" behindDoc="1" locked="0" layoutInCell="0" allowOverlap="1" wp14:anchorId="3C9928E7" wp14:editId="07777777">
           <wp:simplePos x="0" y="0"/>
           <wp:positionH relativeFrom="margin">
             <wp:align>center</wp:align>
@@ -871,7 +762,7 @@
           <wp:extent cx="9457055" cy="13366115"/>
           <wp:effectExtent l="0" t="0" r="0" b="0"/>
           <wp:wrapNone/>
-          <wp:docPr id="2" name="WordPictureWatermark2" descr=""/>
+          <wp:docPr id="2" name="WordPictureWatermark2"/>
           <wp:cNvGraphicFramePr>
             <a:graphicFrameLocks xmlns:a="http://schemas.openxmlformats.org/drawingml/2006/main" noChangeAspect="1"/>
           </wp:cNvGraphicFramePr>
@@ -879,7 +770,7 @@
             <a:graphicData uri="http://schemas.openxmlformats.org/drawingml/2006/picture">
               <pic:pic xmlns:pic="http://schemas.openxmlformats.org/drawingml/2006/picture">
                 <pic:nvPicPr>
-                  <pic:cNvPr id="2" name="WordPictureWatermark2" descr=""/>
+                  <pic:cNvPr id="2" name="WordPictureWatermark2"/>
                   <pic:cNvPicPr>
                     <a:picLocks noChangeAspect="1" noChangeArrowheads="1"/>
                   </pic:cNvPicPr>
@@ -906,12 +797,14 @@
       </w:drawing>
     </w:r>
     <w:r>
-      <w:rPr/>
+      <w:rPr>
+        <w:noProof/>
+      </w:rPr>
       <w:drawing>
-        <wp:inline xmlns:wp14="http://schemas.microsoft.com/office/word/2010/wordprocessingDrawing" distT="0" distB="0" distL="0" distR="0" wp14:anchorId="2337DEC6" wp14:editId="7777777">
+        <wp:inline distT="0" distB="0" distL="0" distR="0" wp14:anchorId="2337DEC6" wp14:editId="07777777">
           <wp:extent cx="7031355" cy="1205865"/>
           <wp:effectExtent l="0" t="0" r="0" b="0"/>
-          <wp:docPr id="3" name="image6.png" descr=""/>
+          <wp:docPr id="3" name="image6.png"/>
           <wp:cNvGraphicFramePr>
             <a:graphicFrameLocks xmlns:a="http://schemas.openxmlformats.org/drawingml/2006/main" noChangeAspect="1"/>
           </wp:cNvGraphicFramePr>
@@ -919,7 +812,7 @@
             <a:graphicData uri="http://schemas.openxmlformats.org/drawingml/2006/picture">
               <pic:pic xmlns:pic="http://schemas.openxmlformats.org/drawingml/2006/picture">
                 <pic:nvPicPr>
-                  <pic:cNvPr id="3" name="image6.png" descr=""/>
+                  <pic:cNvPr id="3" name="image6.png"/>
                   <pic:cNvPicPr>
                     <a:picLocks noChangeAspect="1" noChangeArrowheads="1"/>
                   </pic:cNvPicPr>
@@ -953,22 +846,17 @@
       <w:t xml:space="preserve">                                     </w:t>
     </w:r>
   </w:p>
-  <w:p xmlns:wp14="http://schemas.microsoft.com/office/word/2010/wordml" wp14:textId="77777777">
-    <w:pPr>
-      <w:pStyle w:val="Normal"/>
+  <w:p>
+    <w:pPr>
       <w:tabs>
-        <w:tab w:val="clear" w:pos="720"/>
-        <w:tab w:val="left" w:leader="none" w:pos="4290"/>
-        <w:tab w:val="center" w:leader="none" w:pos="4702"/>
+        <w:tab w:val="left" w:pos="4290"/>
+        <w:tab w:val="center" w:pos="4702"/>
       </w:tabs>
-      <w:rPr/>
     </w:pPr>
     <w:r>
-      <w:rPr/>
       <w:tab/>
     </w:r>
     <w:r>
-      <w:rPr/>
       <w:tab/>
     </w:r>
   </w:p>
@@ -976,10 +864,9 @@
 </file>
 
 <file path=word/header3.xml><?xml version="1.0" encoding="utf-8"?>
-<w:hdr xmlns:o="urn:schemas-microsoft-com:office:office" xmlns:r="http://schemas.openxmlformats.org/officeDocument/2006/relationships" xmlns:v="urn:schemas-microsoft-com:vml" xmlns:w="http://schemas.openxmlformats.org/wordprocessingml/2006/main" xmlns:w10="urn:schemas-microsoft-com:office:word" xmlns:wp="http://schemas.openxmlformats.org/drawingml/2006/wordprocessingDrawing" xmlns:wps="http://schemas.microsoft.com/office/word/2010/wordprocessingShape" xmlns:wpg="http://schemas.microsoft.com/office/word/2010/wordprocessingGroup" xmlns:mc="http://schemas.openxmlformats.org/markup-compatibility/2006" xmlns:wp14="http://schemas.microsoft.com/office/word/2010/wordprocessingDrawing" xmlns:w14="http://schemas.microsoft.com/office/word/2010/wordml" xmlns:a="http://schemas.openxmlformats.org/drawingml/2006/main" xmlns:pic="http://schemas.openxmlformats.org/drawingml/2006/picture" mc:Ignorable="w14 wp14">
-  <w:p xmlns:wp14="http://schemas.microsoft.com/office/word/2010/wordml" wp14:textId="77777777">
-    <w:pPr>
-      <w:pStyle w:val="Normal"/>
+<w:hdr xmlns:wpc="http://schemas.microsoft.com/office/word/2010/wordprocessingCanvas" xmlns:cx="http://schemas.microsoft.com/office/drawing/2014/chartex" xmlns:cx1="http://schemas.microsoft.com/office/drawing/2015/9/8/chartex" xmlns:cx2="http://schemas.microsoft.com/office/drawing/2015/10/21/chartex" xmlns:cx3="http://schemas.microsoft.com/office/drawing/2016/5/9/chartex" xmlns:cx4="http://schemas.microsoft.com/office/drawing/2016/5/10/chartex" xmlns:cx5="http://schemas.microsoft.com/office/drawing/2016/5/11/chartex" xmlns:cx6="http://schemas.microsoft.com/office/drawing/2016/5/12/chartex" xmlns:cx7="http://schemas.microsoft.com/office/drawing/2016/5/13/chartex" xmlns:cx8="http://schemas.microsoft.com/office/drawing/2016/5/14/chartex" xmlns:mc="http://schemas.openxmlformats.org/markup-compatibility/2006" xmlns:aink="http://schemas.microsoft.com/office/drawing/2016/ink" xmlns:am3d="http://schemas.microsoft.com/office/drawing/2017/model3d" xmlns:o="urn:schemas-microsoft-com:office:office" xmlns:oel="http://schemas.microsoft.com/office/2019/extlst" xmlns:r="http://schemas.openxmlformats.org/officeDocument/2006/relationships" xmlns:m="http://schemas.openxmlformats.org/officeDocument/2006/math" xmlns:v="urn:schemas-microsoft-com:vml" xmlns:wp14="http://schemas.microsoft.com/office/word/2010/wordprocessingDrawing" xmlns:wp="http://schemas.openxmlformats.org/drawingml/2006/wordprocessingDrawing" xmlns:w10="urn:schemas-microsoft-com:office:word" xmlns:w="http://schemas.openxmlformats.org/wordprocessingml/2006/main" xmlns:w14="http://schemas.microsoft.com/office/word/2010/wordml" xmlns:w15="http://schemas.microsoft.com/office/word/2012/wordml" xmlns:w16cex="http://schemas.microsoft.com/office/word/2018/wordml/cex" xmlns:w16cid="http://schemas.microsoft.com/office/word/2016/wordml/cid" xmlns:w16="http://schemas.microsoft.com/office/word/2018/wordml" xmlns:w16du="http://schemas.microsoft.com/office/word/2023/wordml/word16du" xmlns:w16sdtdh="http://schemas.microsoft.com/office/word/2020/wordml/sdtdatahash" xmlns:w16se="http://schemas.microsoft.com/office/word/2015/wordml/symex" xmlns:wpg="http://schemas.microsoft.com/office/word/2010/wordprocessingGroup" xmlns:wpi="http://schemas.microsoft.com/office/word/2010/wordprocessingInk" xmlns:wne="http://schemas.microsoft.com/office/word/2006/wordml" xmlns:wps="http://schemas.microsoft.com/office/word/2010/wordprocessingShape" mc:Ignorable="w14 w15 w16se w16cid w16 w16cex w16sdtdh wp14">
+  <w:p>
+    <w:pPr>
       <w:ind w:left="-1418" w:firstLine="425"/>
       <w:jc w:val="both"/>
       <w:rPr>
@@ -988,8 +875,11 @@
       </w:rPr>
     </w:pPr>
     <w:r>
+      <w:rPr>
+        <w:noProof/>
+      </w:rPr>
       <w:drawing>
-        <wp:anchor xmlns:wp14="http://schemas.microsoft.com/office/word/2010/wordprocessingDrawing" distT="0" distB="0" distL="0" distR="0" simplePos="0" relativeHeight="2" behindDoc="1" locked="0" layoutInCell="0" allowOverlap="1" wp14:anchorId="355B00B3" wp14:editId="7777777">
+        <wp:anchor distT="0" distB="0" distL="0" distR="0" simplePos="0" relativeHeight="251657728" behindDoc="1" locked="0" layoutInCell="0" allowOverlap="1" wp14:anchorId="355B00B3" wp14:editId="07777777">
           <wp:simplePos x="0" y="0"/>
           <wp:positionH relativeFrom="margin">
             <wp:align>center</wp:align>
@@ -1000,7 +890,7 @@
           <wp:extent cx="9457055" cy="13366115"/>
           <wp:effectExtent l="0" t="0" r="0" b="0"/>
           <wp:wrapNone/>
-          <wp:docPr id="4" name="WordPictureWatermark2" descr=""/>
+          <wp:docPr id="4" name="WordPictureWatermark2"/>
           <wp:cNvGraphicFramePr>
             <a:graphicFrameLocks xmlns:a="http://schemas.openxmlformats.org/drawingml/2006/main" noChangeAspect="1"/>
           </wp:cNvGraphicFramePr>
@@ -1008,7 +898,7 @@
             <a:graphicData uri="http://schemas.openxmlformats.org/drawingml/2006/picture">
               <pic:pic xmlns:pic="http://schemas.openxmlformats.org/drawingml/2006/picture">
                 <pic:nvPicPr>
-                  <pic:cNvPr id="4" name="WordPictureWatermark2" descr=""/>
+                  <pic:cNvPr id="4" name="WordPictureWatermark2"/>
                   <pic:cNvPicPr>
                     <a:picLocks noChangeAspect="1" noChangeArrowheads="1"/>
                   </pic:cNvPicPr>
@@ -1035,12 +925,14 @@
       </w:drawing>
     </w:r>
     <w:r>
-      <w:rPr/>
+      <w:rPr>
+        <w:noProof/>
+      </w:rPr>
       <w:drawing>
-        <wp:inline xmlns:wp14="http://schemas.microsoft.com/office/word/2010/wordprocessingDrawing" distT="0" distB="0" distL="0" distR="0" wp14:anchorId="264EBFAC" wp14:editId="7777777">
+        <wp:inline distT="0" distB="0" distL="0" distR="0" wp14:anchorId="264EBFAC" wp14:editId="07777777">
           <wp:extent cx="7031355" cy="1205865"/>
           <wp:effectExtent l="0" t="0" r="0" b="0"/>
-          <wp:docPr id="5" name="image6.png" descr=""/>
+          <wp:docPr id="5" name="image6.png"/>
           <wp:cNvGraphicFramePr>
             <a:graphicFrameLocks xmlns:a="http://schemas.openxmlformats.org/drawingml/2006/main" noChangeAspect="1"/>
           </wp:cNvGraphicFramePr>
@@ -1048,7 +940,7 @@
             <a:graphicData uri="http://schemas.openxmlformats.org/drawingml/2006/picture">
               <pic:pic xmlns:pic="http://schemas.openxmlformats.org/drawingml/2006/picture">
                 <pic:nvPicPr>
-                  <pic:cNvPr id="5" name="image6.png" descr=""/>
+                  <pic:cNvPr id="5" name="image6.png"/>
                   <pic:cNvPicPr>
                     <a:picLocks noChangeAspect="1" noChangeArrowheads="1"/>
                   </pic:cNvPicPr>
@@ -1082,22 +974,17 @@
       <w:t xml:space="preserve">                                     </w:t>
     </w:r>
   </w:p>
-  <w:p xmlns:wp14="http://schemas.microsoft.com/office/word/2010/wordml" wp14:textId="77777777">
-    <w:pPr>
-      <w:pStyle w:val="Normal"/>
+  <w:p>
+    <w:pPr>
       <w:tabs>
-        <w:tab w:val="clear" w:pos="720"/>
-        <w:tab w:val="left" w:leader="none" w:pos="4290"/>
-        <w:tab w:val="center" w:leader="none" w:pos="4702"/>
+        <w:tab w:val="left" w:pos="4290"/>
+        <w:tab w:val="center" w:pos="4702"/>
       </w:tabs>
-      <w:rPr/>
     </w:pPr>
     <w:r>
-      <w:rPr/>
       <w:tab/>
     </w:r>
     <w:r>
-      <w:rPr/>
       <w:tab/>
     </w:r>
   </w:p>
@@ -1105,8 +992,11 @@
 </file>
 
 <file path=word/numbering.xml><?xml version="1.0" encoding="utf-8"?>
-<w:numbering xmlns:w="http://schemas.openxmlformats.org/wordprocessingml/2006/main" xmlns:o="urn:schemas-microsoft-com:office:office" xmlns:r="http://schemas.openxmlformats.org/officeDocument/2006/relationships" xmlns:v="urn:schemas-microsoft-com:vml" xmlns:mc="http://schemas.openxmlformats.org/markup-compatibility/2006" xmlns:w14="http://schemas.microsoft.com/office/word/2010/wordml" mc:Ignorable="w14">
-  <w:abstractNum w:abstractNumId="1">
+<w:numbering xmlns:wpc="http://schemas.microsoft.com/office/word/2010/wordprocessingCanvas" xmlns:cx="http://schemas.microsoft.com/office/drawing/2014/chartex" xmlns:cx1="http://schemas.microsoft.com/office/drawing/2015/9/8/chartex" xmlns:cx2="http://schemas.microsoft.com/office/drawing/2015/10/21/chartex" xmlns:cx3="http://schemas.microsoft.com/office/drawing/2016/5/9/chartex" xmlns:cx4="http://schemas.microsoft.com/office/drawing/2016/5/10/chartex" xmlns:cx5="http://schemas.microsoft.com/office/drawing/2016/5/11/chartex" xmlns:cx6="http://schemas.microsoft.com/office/drawing/2016/5/12/chartex" xmlns:cx7="http://schemas.microsoft.com/office/drawing/2016/5/13/chartex" xmlns:cx8="http://schemas.microsoft.com/office/drawing/2016/5/14/chartex" xmlns:mc="http://schemas.openxmlformats.org/markup-compatibility/2006" xmlns:aink="http://schemas.microsoft.com/office/drawing/2016/ink" xmlns:am3d="http://schemas.microsoft.com/office/drawing/2017/model3d" xmlns:o="urn:schemas-microsoft-com:office:office" xmlns:oel="http://schemas.microsoft.com/office/2019/extlst" xmlns:r="http://schemas.openxmlformats.org/officeDocument/2006/relationships" xmlns:m="http://schemas.openxmlformats.org/officeDocument/2006/math" xmlns:v="urn:schemas-microsoft-com:vml" xmlns:wp14="http://schemas.microsoft.com/office/word/2010/wordprocessingDrawing" xmlns:wp="http://schemas.openxmlformats.org/drawingml/2006/wordprocessingDrawing" xmlns:w10="urn:schemas-microsoft-com:office:word" xmlns:w="http://schemas.openxmlformats.org/wordprocessingml/2006/main" xmlns:w14="http://schemas.microsoft.com/office/word/2010/wordml" xmlns:w15="http://schemas.microsoft.com/office/word/2012/wordml" xmlns:w16cex="http://schemas.microsoft.com/office/word/2018/wordml/cex" xmlns:w16cid="http://schemas.microsoft.com/office/word/2016/wordml/cid" xmlns:w16="http://schemas.microsoft.com/office/word/2018/wordml" xmlns:w16du="http://schemas.microsoft.com/office/word/2023/wordml/word16du" xmlns:w16sdtdh="http://schemas.microsoft.com/office/word/2020/wordml/sdtdatahash" xmlns:w16se="http://schemas.microsoft.com/office/word/2015/wordml/symex" xmlns:wpg="http://schemas.microsoft.com/office/word/2010/wordprocessingGroup" xmlns:wpi="http://schemas.microsoft.com/office/word/2010/wordprocessingInk" xmlns:wne="http://schemas.microsoft.com/office/word/2006/wordml" xmlns:wps="http://schemas.microsoft.com/office/word/2010/wordprocessingShape" mc:Ignorable="w14 w15 w16se w16cid w16 w16cex w16sdtdh wp14">
+  <w:abstractNum w:abstractNumId="0" w15:restartNumberingAfterBreak="0">
+    <w:nsid w:val="1163484C"/>
+    <w:multiLevelType w:val="multilevel"/>
+    <w:tmpl w:val="9D46EDB2"/>
     <w:lvl w:ilvl="0">
       <w:start w:val="1"/>
       <w:numFmt w:val="decimal"/>
@@ -1216,7 +1106,10 @@
       </w:pPr>
     </w:lvl>
   </w:abstractNum>
-  <w:abstractNum w:abstractNumId="2">
+  <w:abstractNum w:abstractNumId="1" w15:restartNumberingAfterBreak="0">
+    <w:nsid w:val="3FFB3735"/>
+    <w:multiLevelType w:val="multilevel"/>
+    <w:tmpl w:val="5DC6095A"/>
     <w:lvl w:ilvl="0">
       <w:start w:val="1"/>
       <w:numFmt w:val="none"/>
@@ -1227,7 +1120,7 @@
         <w:tabs>
           <w:tab w:val="num" w:pos="0"/>
         </w:tabs>
-        <w:ind w:left="0" w:hanging="0"/>
+        <w:ind w:left="0" w:firstLine="0"/>
       </w:pPr>
     </w:lvl>
     <w:lvl w:ilvl="1">
@@ -1240,7 +1133,7 @@
         <w:tabs>
           <w:tab w:val="num" w:pos="0"/>
         </w:tabs>
-        <w:ind w:left="0" w:hanging="0"/>
+        <w:ind w:left="0" w:firstLine="0"/>
       </w:pPr>
     </w:lvl>
     <w:lvl w:ilvl="2">
@@ -1253,7 +1146,7 @@
         <w:tabs>
           <w:tab w:val="num" w:pos="0"/>
         </w:tabs>
-        <w:ind w:left="0" w:hanging="0"/>
+        <w:ind w:left="0" w:firstLine="0"/>
       </w:pPr>
     </w:lvl>
     <w:lvl w:ilvl="3">
@@ -1266,7 +1159,7 @@
         <w:tabs>
           <w:tab w:val="num" w:pos="0"/>
         </w:tabs>
-        <w:ind w:left="0" w:hanging="0"/>
+        <w:ind w:left="0" w:firstLine="0"/>
       </w:pPr>
     </w:lvl>
     <w:lvl w:ilvl="4">
@@ -1279,7 +1172,7 @@
         <w:tabs>
           <w:tab w:val="num" w:pos="0"/>
         </w:tabs>
-        <w:ind w:left="0" w:hanging="0"/>
+        <w:ind w:left="0" w:firstLine="0"/>
       </w:pPr>
     </w:lvl>
     <w:lvl w:ilvl="5">
@@ -1292,7 +1185,7 @@
         <w:tabs>
           <w:tab w:val="num" w:pos="0"/>
         </w:tabs>
-        <w:ind w:left="0" w:hanging="0"/>
+        <w:ind w:left="0" w:firstLine="0"/>
       </w:pPr>
     </w:lvl>
     <w:lvl w:ilvl="6">
@@ -1305,7 +1198,7 @@
         <w:tabs>
           <w:tab w:val="num" w:pos="0"/>
         </w:tabs>
-        <w:ind w:left="0" w:hanging="0"/>
+        <w:ind w:left="0" w:firstLine="0"/>
       </w:pPr>
     </w:lvl>
     <w:lvl w:ilvl="7">
@@ -1318,7 +1211,7 @@
         <w:tabs>
           <w:tab w:val="num" w:pos="0"/>
         </w:tabs>
-        <w:ind w:left="0" w:hanging="0"/>
+        <w:ind w:left="0" w:firstLine="0"/>
       </w:pPr>
     </w:lvl>
     <w:lvl w:ilvl="8">
@@ -1331,45 +1224,45 @@
         <w:tabs>
           <w:tab w:val="num" w:pos="0"/>
         </w:tabs>
-        <w:ind w:left="0" w:hanging="0"/>
+        <w:ind w:left="0" w:firstLine="0"/>
       </w:pPr>
     </w:lvl>
   </w:abstractNum>
-  <w:num w:numId="1">
+  <w:num w:numId="1" w16cid:durableId="1980185437">
+    <w:abstractNumId w:val="0"/>
+  </w:num>
+  <w:num w:numId="2" w16cid:durableId="1316569151">
     <w:abstractNumId w:val="1"/>
-  </w:num>
-  <w:num w:numId="2">
-    <w:abstractNumId w:val="2"/>
   </w:num>
 </w:numbering>
 </file>
 
 <file path=word/styles.xml><?xml version="1.0" encoding="utf-8"?>
-<w:styles xmlns:wp14="http://schemas.microsoft.com/office/word/2010/wordprocessingDrawing" xmlns:w="http://schemas.openxmlformats.org/wordprocessingml/2006/main" xmlns:w14="http://schemas.microsoft.com/office/word/2010/wordml" xmlns:mc="http://schemas.openxmlformats.org/markup-compatibility/2006" mc:Ignorable="w14 wp14">
+<w:styles xmlns:mc="http://schemas.openxmlformats.org/markup-compatibility/2006" xmlns:r="http://schemas.openxmlformats.org/officeDocument/2006/relationships" xmlns:w="http://schemas.openxmlformats.org/wordprocessingml/2006/main" xmlns:w14="http://schemas.microsoft.com/office/word/2010/wordml" xmlns:w15="http://schemas.microsoft.com/office/word/2012/wordml" xmlns:w16cex="http://schemas.microsoft.com/office/word/2018/wordml/cex" xmlns:w16cid="http://schemas.microsoft.com/office/word/2016/wordml/cid" xmlns:w16="http://schemas.microsoft.com/office/word/2018/wordml" xmlns:w16sdtdh="http://schemas.microsoft.com/office/word/2020/wordml/sdtdatahash" xmlns:w16se="http://schemas.microsoft.com/office/word/2015/wordml/symex" mc:Ignorable="w14 w15 w16se w16cid w16 w16cex w16sdtdh">
   <w:docDefaults>
     <w:rPrDefault>
       <w:rPr>
-        <w:rFonts w:ascii="Times New Roman" w:hAnsi="Times New Roman" w:eastAsia="Times New Roman" w:cs="Times New Roman"/>
+        <w:rFonts w:ascii="Times New Roman" w:eastAsia="Times New Roman" w:hAnsi="Times New Roman" w:cs="Times New Roman"/>
         <w:lang w:val="pt-BR" w:eastAsia="pt-BR" w:bidi="ar-SA"/>
       </w:rPr>
     </w:rPrDefault>
     <w:pPrDefault>
       <w:pPr>
-        <w:suppressAutoHyphens w:val="true"/>
+        <w:suppressAutoHyphens/>
       </w:pPr>
     </w:pPrDefault>
   </w:docDefaults>
   <w:latentStyles w:defLockedState="0" w:defUIPriority="99" w:defSemiHidden="0" w:defUnhideWhenUsed="0" w:defQFormat="0" w:count="376">
     <w:lsdException w:name="Normal" w:uiPriority="0" w:qFormat="1"/>
     <w:lsdException w:name="heading 1" w:uiPriority="9" w:qFormat="1"/>
-    <w:lsdException w:name="heading 2" w:uiPriority="9" w:semiHidden="1" w:unhideWhenUsed="1" w:qFormat="1"/>
-    <w:lsdException w:name="heading 3" w:uiPriority="9" w:semiHidden="1" w:unhideWhenUsed="1" w:qFormat="1"/>
-    <w:lsdException w:name="heading 4" w:uiPriority="9" w:semiHidden="1" w:unhideWhenUsed="1" w:qFormat="1"/>
-    <w:lsdException w:name="heading 5" w:uiPriority="9" w:semiHidden="1" w:unhideWhenUsed="1" w:qFormat="1"/>
-    <w:lsdException w:name="heading 6" w:uiPriority="9" w:semiHidden="1" w:unhideWhenUsed="1" w:qFormat="1"/>
-    <w:lsdException w:name="heading 7" w:uiPriority="9" w:semiHidden="1" w:unhideWhenUsed="1" w:qFormat="1"/>
-    <w:lsdException w:name="heading 8" w:uiPriority="9" w:semiHidden="1" w:unhideWhenUsed="1" w:qFormat="1"/>
-    <w:lsdException w:name="heading 9" w:uiPriority="9" w:semiHidden="1" w:unhideWhenUsed="1" w:qFormat="1"/>
+    <w:lsdException w:name="heading 2" w:semiHidden="1" w:uiPriority="9" w:unhideWhenUsed="1" w:qFormat="1"/>
+    <w:lsdException w:name="heading 3" w:semiHidden="1" w:uiPriority="9" w:unhideWhenUsed="1" w:qFormat="1"/>
+    <w:lsdException w:name="heading 4" w:semiHidden="1" w:uiPriority="9" w:unhideWhenUsed="1" w:qFormat="1"/>
+    <w:lsdException w:name="heading 5" w:semiHidden="1" w:uiPriority="9" w:unhideWhenUsed="1" w:qFormat="1"/>
+    <w:lsdException w:name="heading 6" w:semiHidden="1" w:uiPriority="9" w:unhideWhenUsed="1" w:qFormat="1"/>
+    <w:lsdException w:name="heading 7" w:semiHidden="1" w:uiPriority="9" w:unhideWhenUsed="1" w:qFormat="1"/>
+    <w:lsdException w:name="heading 8" w:semiHidden="1" w:uiPriority="9" w:unhideWhenUsed="1" w:qFormat="1"/>
+    <w:lsdException w:name="heading 9" w:semiHidden="1" w:uiPriority="9" w:unhideWhenUsed="1" w:qFormat="1"/>
     <w:lsdException w:name="index 1" w:semiHidden="1" w:unhideWhenUsed="1"/>
     <w:lsdException w:name="index 2" w:semiHidden="1" w:unhideWhenUsed="1"/>
     <w:lsdException w:name="index 3" w:semiHidden="1" w:unhideWhenUsed="1"/>
@@ -1379,22 +1272,22 @@
     <w:lsdException w:name="index 7" w:semiHidden="1" w:unhideWhenUsed="1"/>
     <w:lsdException w:name="index 8" w:semiHidden="1" w:unhideWhenUsed="1"/>
     <w:lsdException w:name="index 9" w:semiHidden="1" w:unhideWhenUsed="1"/>
-    <w:lsdException w:name="toc 1" w:uiPriority="39" w:semiHidden="1" w:unhideWhenUsed="1"/>
-    <w:lsdException w:name="toc 2" w:uiPriority="39" w:semiHidden="1" w:unhideWhenUsed="1"/>
-    <w:lsdException w:name="toc 3" w:uiPriority="39" w:semiHidden="1" w:unhideWhenUsed="1"/>
-    <w:lsdException w:name="toc 4" w:uiPriority="39" w:semiHidden="1" w:unhideWhenUsed="1"/>
-    <w:lsdException w:name="toc 5" w:uiPriority="39" w:semiHidden="1" w:unhideWhenUsed="1"/>
-    <w:lsdException w:name="toc 6" w:uiPriority="39" w:semiHidden="1" w:unhideWhenUsed="1"/>
-    <w:lsdException w:name="toc 7" w:uiPriority="39" w:semiHidden="1" w:unhideWhenUsed="1"/>
-    <w:lsdException w:name="toc 8" w:uiPriority="39" w:semiHidden="1" w:unhideWhenUsed="1"/>
-    <w:lsdException w:name="toc 9" w:uiPriority="39" w:semiHidden="1" w:unhideWhenUsed="1"/>
+    <w:lsdException w:name="toc 1" w:semiHidden="1" w:uiPriority="39" w:unhideWhenUsed="1"/>
+    <w:lsdException w:name="toc 2" w:semiHidden="1" w:uiPriority="39" w:unhideWhenUsed="1"/>
+    <w:lsdException w:name="toc 3" w:semiHidden="1" w:uiPriority="39" w:unhideWhenUsed="1"/>
+    <w:lsdException w:name="toc 4" w:semiHidden="1" w:uiPriority="39" w:unhideWhenUsed="1"/>
+    <w:lsdException w:name="toc 5" w:semiHidden="1" w:uiPriority="39" w:unhideWhenUsed="1"/>
+    <w:lsdException w:name="toc 6" w:semiHidden="1" w:uiPriority="39" w:unhideWhenUsed="1"/>
+    <w:lsdException w:name="toc 7" w:semiHidden="1" w:uiPriority="39" w:unhideWhenUsed="1"/>
+    <w:lsdException w:name="toc 8" w:semiHidden="1" w:uiPriority="39" w:unhideWhenUsed="1"/>
+    <w:lsdException w:name="toc 9" w:semiHidden="1" w:uiPriority="39" w:unhideWhenUsed="1"/>
     <w:lsdException w:name="Normal Indent" w:semiHidden="1" w:unhideWhenUsed="1"/>
     <w:lsdException w:name="footnote text" w:semiHidden="1" w:unhideWhenUsed="1"/>
     <w:lsdException w:name="annotation text" w:semiHidden="1" w:unhideWhenUsed="1"/>
     <w:lsdException w:name="header" w:semiHidden="1" w:unhideWhenUsed="1"/>
     <w:lsdException w:name="footer" w:semiHidden="1" w:unhideWhenUsed="1"/>
     <w:lsdException w:name="index heading" w:semiHidden="1" w:unhideWhenUsed="1"/>
-    <w:lsdException w:name="caption" w:uiPriority="35" w:semiHidden="1" w:unhideWhenUsed="1" w:qFormat="1"/>
+    <w:lsdException w:name="caption" w:semiHidden="1" w:uiPriority="35" w:unhideWhenUsed="1" w:qFormat="1"/>
     <w:lsdException w:name="table of figures" w:semiHidden="1" w:unhideWhenUsed="1"/>
     <w:lsdException w:name="envelope address" w:semiHidden="1" w:unhideWhenUsed="1"/>
     <w:lsdException w:name="envelope return" w:semiHidden="1" w:unhideWhenUsed="1"/>
@@ -1425,7 +1318,7 @@
     <w:lsdException w:name="Title" w:uiPriority="10" w:qFormat="1"/>
     <w:lsdException w:name="Closing" w:semiHidden="1" w:unhideWhenUsed="1"/>
     <w:lsdException w:name="Signature" w:semiHidden="1" w:unhideWhenUsed="1"/>
-    <w:lsdException w:name="Default Paragraph Font" w:uiPriority="1" w:semiHidden="1" w:unhideWhenUsed="1"/>
+    <w:lsdException w:name="Default Paragraph Font" w:semiHidden="1" w:uiPriority="1" w:unhideWhenUsed="1"/>
     <w:lsdException w:name="Body Text" w:semiHidden="1" w:unhideWhenUsed="1"/>
     <w:lsdException w:name="Body Text Indent" w:semiHidden="1" w:unhideWhenUsed="1"/>
     <w:lsdException w:name="List Continue" w:semiHidden="1" w:unhideWhenUsed="1"/>
@@ -1625,8 +1518,8 @@
     <w:lsdException w:name="Subtle Reference" w:uiPriority="31" w:qFormat="1"/>
     <w:lsdException w:name="Intense Reference" w:uiPriority="32" w:qFormat="1"/>
     <w:lsdException w:name="Book Title" w:uiPriority="33" w:qFormat="1"/>
-    <w:lsdException w:name="Bibliography" w:uiPriority="37" w:semiHidden="1" w:unhideWhenUsed="1"/>
-    <w:lsdException w:name="TOC Heading" w:uiPriority="39" w:semiHidden="1" w:unhideWhenUsed="1" w:qFormat="1"/>
+    <w:lsdException w:name="Bibliography" w:semiHidden="1" w:uiPriority="37" w:unhideWhenUsed="1"/>
+    <w:lsdException w:name="TOC Heading" w:semiHidden="1" w:uiPriority="39" w:unhideWhenUsed="1" w:qFormat="1"/>
     <w:lsdException w:name="Plain Table 1" w:uiPriority="41"/>
     <w:lsdException w:name="Plain Table 2" w:uiPriority="42"/>
     <w:lsdException w:name="Plain Table 3" w:uiPriority="43"/>
@@ -1737,26 +1630,11 @@
     <w:lsdException w:name="Unresolved Mention" w:semiHidden="1" w:unhideWhenUsed="1"/>
     <w:lsdException w:name="Smart Link" w:semiHidden="1" w:unhideWhenUsed="1"/>
   </w:latentStyles>
-  <w:style w:type="paragraph" w:styleId="Normal" w:default="1">
+  <w:style w:type="paragraph" w:default="1" w:styleId="Normal">
     <w:name w:val="Normal"/>
     <w:qFormat/>
-    <w:pPr>
-      <w:widowControl/>
-      <w:suppressAutoHyphens w:val="true"/>
-      <w:bidi w:val="0"/>
-      <w:spacing w:before="0" w:after="0"/>
-      <w:jc w:val="left"/>
-    </w:pPr>
-    <w:rPr>
-      <w:rFonts w:ascii="Times New Roman" w:hAnsi="Times New Roman" w:eastAsia="Times New Roman" w:cs="Times New Roman"/>
-      <w:color w:val="auto"/>
-      <w:kern w:val="0"/>
-      <w:sz w:val="20"/>
-      <w:szCs w:val="20"/>
-      <w:lang w:val="pt-BR" w:eastAsia="pt-BR" w:bidi="ar-SA"/>
-    </w:rPr>
-  </w:style>
-  <w:style w:type="paragraph" w:styleId="Heading1">
+  </w:style>
+  <w:style w:type="paragraph" w:styleId="Ttulo1">
     <w:name w:val="heading 1"/>
     <w:basedOn w:val="Normal"/>
     <w:next w:val="Normal"/>
@@ -1764,7 +1642,7 @@
     <w:uiPriority w:val="9"/>
     <w:qFormat/>
     <w:pPr>
-      <w:keepNext w:val="true"/>
+      <w:keepNext/>
       <w:outlineLvl w:val="0"/>
     </w:pPr>
     <w:rPr>
@@ -1772,7 +1650,7 @@
       <w:lang w:val="x-none" w:eastAsia="x-none"/>
     </w:rPr>
   </w:style>
-  <w:style w:type="paragraph" w:styleId="Heading2">
+  <w:style w:type="paragraph" w:styleId="Ttulo2">
     <w:name w:val="heading 2"/>
     <w:basedOn w:val="Normal"/>
     <w:next w:val="Normal"/>
@@ -1781,7 +1659,7 @@
     <w:unhideWhenUsed/>
     <w:qFormat/>
     <w:pPr>
-      <w:keepNext w:val="true"/>
+      <w:keepNext/>
       <w:jc w:val="center"/>
       <w:outlineLvl w:val="1"/>
     </w:pPr>
@@ -1790,7 +1668,7 @@
       <w:u w:val="single"/>
     </w:rPr>
   </w:style>
-  <w:style w:type="paragraph" w:styleId="Heading3">
+  <w:style w:type="paragraph" w:styleId="Ttulo3">
     <w:name w:val="heading 3"/>
     <w:basedOn w:val="Normal"/>
     <w:next w:val="Normal"/>
@@ -1799,14 +1677,14 @@
     <w:unhideWhenUsed/>
     <w:qFormat/>
     <w:pPr>
-      <w:keepNext w:val="true"/>
+      <w:keepNext/>
       <w:outlineLvl w:val="2"/>
     </w:pPr>
     <w:rPr>
       <w:sz w:val="52"/>
     </w:rPr>
   </w:style>
-  <w:style w:type="paragraph" w:styleId="Heading4">
+  <w:style w:type="paragraph" w:styleId="Ttulo4">
     <w:name w:val="heading 4"/>
     <w:basedOn w:val="Normal"/>
     <w:next w:val="Normal"/>
@@ -1815,7 +1693,7 @@
     <w:unhideWhenUsed/>
     <w:qFormat/>
     <w:pPr>
-      <w:keepNext w:val="true"/>
+      <w:keepNext/>
       <w:outlineLvl w:val="3"/>
     </w:pPr>
     <w:rPr>
@@ -1823,7 +1701,7 @@
       <w:sz w:val="40"/>
     </w:rPr>
   </w:style>
-  <w:style w:type="paragraph" w:styleId="Heading5">
+  <w:style w:type="paragraph" w:styleId="Ttulo5">
     <w:name w:val="heading 5"/>
     <w:basedOn w:val="Normal"/>
     <w:next w:val="Normal"/>
@@ -1832,14 +1710,14 @@
     <w:unhideWhenUsed/>
     <w:qFormat/>
     <w:pPr>
-      <w:keepNext w:val="true"/>
+      <w:keepNext/>
       <w:outlineLvl w:val="4"/>
     </w:pPr>
     <w:rPr>
       <w:sz w:val="24"/>
     </w:rPr>
   </w:style>
-  <w:style w:type="paragraph" w:styleId="Heading6">
+  <w:style w:type="paragraph" w:styleId="Ttulo6">
     <w:name w:val="heading 6"/>
     <w:basedOn w:val="Normal"/>
     <w:next w:val="Normal"/>
@@ -1849,7 +1727,7 @@
     <w:unhideWhenUsed/>
     <w:qFormat/>
     <w:pPr>
-      <w:keepNext w:val="true"/>
+      <w:keepNext/>
       <w:jc w:val="center"/>
       <w:outlineLvl w:val="5"/>
     </w:pPr>
@@ -1858,26 +1736,26 @@
       <w:lang w:val="x-none" w:eastAsia="x-none"/>
     </w:rPr>
   </w:style>
-  <w:style w:type="paragraph" w:styleId="Heading7">
+  <w:style w:type="paragraph" w:styleId="Ttulo7">
     <w:name w:val="heading 7"/>
     <w:basedOn w:val="Normal"/>
     <w:next w:val="Normal"/>
     <w:qFormat/>
     <w:pPr>
-      <w:keepNext w:val="true"/>
+      <w:keepNext/>
       <w:outlineLvl w:val="6"/>
     </w:pPr>
     <w:rPr>
       <w:sz w:val="32"/>
     </w:rPr>
   </w:style>
-  <w:style w:type="paragraph" w:styleId="Heading8">
+  <w:style w:type="paragraph" w:styleId="Ttulo8">
     <w:name w:val="heading 8"/>
     <w:basedOn w:val="Normal"/>
     <w:next w:val="Normal"/>
     <w:qFormat/>
     <w:pPr>
-      <w:keepNext w:val="true"/>
+      <w:keepNext/>
       <w:jc w:val="center"/>
       <w:outlineLvl w:val="7"/>
     </w:pPr>
@@ -1885,32 +1763,50 @@
       <w:sz w:val="32"/>
     </w:rPr>
   </w:style>
-  <w:style w:type="character" w:styleId="DefaultParagraphFont" w:default="1">
+  <w:style w:type="character" w:default="1" w:styleId="Fontepargpadro">
     <w:name w:val="Default Paragraph Font"/>
     <w:uiPriority w:val="1"/>
     <w:semiHidden/>
     <w:unhideWhenUsed/>
-    <w:qFormat/>
-    <w:rPr/>
-  </w:style>
-  <w:style w:type="character" w:styleId="Ttulo6Char" w:customStyle="1">
+  </w:style>
+  <w:style w:type="table" w:default="1" w:styleId="Tabelanormal">
+    <w:name w:val="Normal Table"/>
+    <w:uiPriority w:val="99"/>
+    <w:semiHidden/>
+    <w:unhideWhenUsed/>
+    <w:tblPr>
+      <w:tblInd w:w="0" w:type="dxa"/>
+      <w:tblCellMar>
+        <w:top w:w="0" w:type="dxa"/>
+        <w:left w:w="108" w:type="dxa"/>
+        <w:bottom w:w="0" w:type="dxa"/>
+        <w:right w:w="108" w:type="dxa"/>
+      </w:tblCellMar>
+    </w:tblPr>
+  </w:style>
+  <w:style w:type="numbering" w:default="1" w:styleId="Semlista">
+    <w:name w:val="No List"/>
+    <w:uiPriority w:val="99"/>
+    <w:semiHidden/>
+    <w:unhideWhenUsed/>
+  </w:style>
+  <w:style w:type="character" w:customStyle="1" w:styleId="Ttulo6Char">
     <w:name w:val="Título 6 Char"/>
     <w:link w:val="Ttulo6"/>
     <w:qFormat/>
-    <w:rsid w:val="005b6e0e"/>
+    <w:rsid w:val="005B6E0E"/>
     <w:rPr>
       <w:sz w:val="28"/>
     </w:rPr>
   </w:style>
-  <w:style w:type="character" w:styleId="RodapChar" w:customStyle="1">
+  <w:style w:type="character" w:customStyle="1" w:styleId="RodapChar">
     <w:name w:val="Rodapé Char"/>
     <w:link w:val="Rodap"/>
     <w:uiPriority w:val="99"/>
     <w:qFormat/>
     <w:rsid w:val="00710667"/>
-    <w:rPr/>
-  </w:style>
-  <w:style w:type="character" w:styleId="TextodebaloChar" w:customStyle="1">
+  </w:style>
+  <w:style w:type="character" w:customStyle="1" w:styleId="TextodebaloChar">
     <w:name w:val="Texto de balão Char"/>
     <w:link w:val="Textodebalo"/>
     <w:uiPriority w:val="99"/>
@@ -1923,7 +1819,7 @@
       <w:szCs w:val="16"/>
     </w:rPr>
   </w:style>
-  <w:style w:type="character" w:styleId="InternetLink">
+  <w:style w:type="character" w:styleId="Hyperlink">
     <w:name w:val="Hyperlink"/>
     <w:uiPriority w:val="99"/>
     <w:unhideWhenUsed/>
@@ -1933,53 +1829,50 @@
       <w:u w:val="single"/>
     </w:rPr>
   </w:style>
-  <w:style w:type="character" w:styleId="Ttulo1Char" w:customStyle="1">
+  <w:style w:type="character" w:customStyle="1" w:styleId="Ttulo1Char">
     <w:name w:val="Título 1 Char"/>
     <w:link w:val="Ttulo1"/>
     <w:qFormat/>
-    <w:rsid w:val="006a341d"/>
+    <w:rsid w:val="006A341D"/>
     <w:rPr>
       <w:sz w:val="28"/>
     </w:rPr>
   </w:style>
-  <w:style w:type="character" w:styleId="NumberingSymbols">
+  <w:style w:type="character" w:customStyle="1" w:styleId="NumberingSymbols">
     <w:name w:val="Numbering Symbols"/>
     <w:qFormat/>
-    <w:rPr/>
-  </w:style>
-  <w:style w:type="paragraph" w:styleId="Heading">
+  </w:style>
+  <w:style w:type="paragraph" w:customStyle="1" w:styleId="Heading">
     <w:name w:val="Heading"/>
     <w:basedOn w:val="Normal"/>
-    <w:next w:val="TextBody"/>
+    <w:next w:val="Corpodetexto"/>
     <w:qFormat/>
     <w:pPr>
-      <w:keepNext w:val="true"/>
+      <w:keepNext/>
       <w:spacing w:before="240" w:after="120"/>
     </w:pPr>
     <w:rPr>
-      <w:rFonts w:ascii="Liberation Sans" w:hAnsi="Liberation Sans" w:eastAsia="Noto Sans CJK SC" w:cs="FreeSans"/>
+      <w:rFonts w:ascii="Liberation Sans" w:eastAsia="Noto Sans CJK SC" w:hAnsi="Liberation Sans" w:cs="FreeSans"/>
       <w:sz w:val="28"/>
       <w:szCs w:val="28"/>
     </w:rPr>
   </w:style>
-  <w:style w:type="paragraph" w:styleId="TextBody">
+  <w:style w:type="paragraph" w:styleId="Corpodetexto">
     <w:name w:val="Body Text"/>
     <w:basedOn w:val="Normal"/>
     <w:pPr>
-      <w:spacing w:before="0" w:after="140" w:line="276" w:lineRule="auto"/>
-    </w:pPr>
-    <w:rPr/>
-  </w:style>
-  <w:style w:type="paragraph" w:styleId="List">
+      <w:spacing w:after="140" w:line="276" w:lineRule="auto"/>
+    </w:pPr>
+  </w:style>
+  <w:style w:type="paragraph" w:styleId="Lista">
     <w:name w:val="List"/>
-    <w:basedOn w:val="TextBody"/>
-    <w:pPr/>
+    <w:basedOn w:val="Corpodetexto"/>
     <w:rPr>
       <w:rFonts w:cs="FreeSans"/>
     </w:rPr>
   </w:style>
-  <w:style w:type="paragraph" w:styleId="Caption">
-    <w:name w:val="Caption"/>
+  <w:style w:type="paragraph" w:styleId="Legenda">
+    <w:name w:val="caption"/>
     <w:basedOn w:val="Normal"/>
     <w:qFormat/>
     <w:pPr>
@@ -1994,7 +1887,7 @@
       <w:szCs w:val="24"/>
     </w:rPr>
   </w:style>
-  <w:style w:type="paragraph" w:styleId="Index">
+  <w:style w:type="paragraph" w:customStyle="1" w:styleId="Index">
     <w:name w:val="Index"/>
     <w:basedOn w:val="Normal"/>
     <w:qFormat/>
@@ -2003,17 +1896,16 @@
     </w:pPr>
     <w:rPr>
       <w:rFonts w:cs="FreeSans"/>
-      <w:lang w:val="zxx" w:eastAsia="zxx" w:bidi="zxx"/>
     </w:rPr>
   </w:style>
-  <w:style w:type="paragraph" w:styleId="Title">
+  <w:style w:type="paragraph" w:styleId="Ttulo">
     <w:name w:val="Title"/>
     <w:basedOn w:val="Normal"/>
     <w:next w:val="Normal"/>
     <w:uiPriority w:val="10"/>
     <w:qFormat/>
     <w:pPr>
-      <w:keepNext w:val="true"/>
+      <w:keepNext/>
       <w:keepLines/>
       <w:spacing w:before="480" w:after="120"/>
     </w:pPr>
@@ -2023,41 +1915,35 @@
       <w:szCs w:val="72"/>
     </w:rPr>
   </w:style>
-  <w:style w:type="paragraph" w:styleId="HeaderandFooter">
+  <w:style w:type="paragraph" w:customStyle="1" w:styleId="HeaderandFooter">
     <w:name w:val="Header and Footer"/>
     <w:basedOn w:val="Normal"/>
     <w:qFormat/>
-    <w:pPr/>
-    <w:rPr/>
-  </w:style>
-  <w:style w:type="paragraph" w:styleId="Header">
+  </w:style>
+  <w:style w:type="paragraph" w:styleId="Cabealho">
     <w:name w:val="header"/>
     <w:basedOn w:val="Normal"/>
     <w:semiHidden/>
     <w:pPr>
       <w:tabs>
-        <w:tab w:val="clear" w:pos="720"/>
-        <w:tab w:val="center" w:leader="none" w:pos="4419"/>
-        <w:tab w:val="right" w:leader="none" w:pos="8838"/>
+        <w:tab w:val="center" w:pos="4419"/>
+        <w:tab w:val="right" w:pos="8838"/>
       </w:tabs>
     </w:pPr>
-    <w:rPr/>
-  </w:style>
-  <w:style w:type="paragraph" w:styleId="Footer">
+  </w:style>
+  <w:style w:type="paragraph" w:styleId="Rodap">
     <w:name w:val="footer"/>
     <w:basedOn w:val="Normal"/>
     <w:link w:val="RodapChar"/>
     <w:uiPriority w:val="99"/>
     <w:pPr>
       <w:tabs>
-        <w:tab w:val="clear" w:pos="720"/>
-        <w:tab w:val="center" w:leader="none" w:pos="4419"/>
-        <w:tab w:val="right" w:leader="none" w:pos="8838"/>
+        <w:tab w:val="center" w:pos="4419"/>
+        <w:tab w:val="right" w:pos="8838"/>
       </w:tabs>
     </w:pPr>
-    <w:rPr/>
-  </w:style>
-  <w:style w:type="paragraph" w:styleId="BalloonText">
+  </w:style>
+  <w:style w:type="paragraph" w:styleId="Textodebalo">
     <w:name w:val="Balloon Text"/>
     <w:basedOn w:val="Normal"/>
     <w:link w:val="TextodebaloChar"/>
@@ -2066,7 +1952,6 @@
     <w:unhideWhenUsed/>
     <w:qFormat/>
     <w:rsid w:val="00710667"/>
-    <w:pPr/>
     <w:rPr>
       <w:rFonts w:ascii="Tahoma" w:hAnsi="Tahoma"/>
       <w:sz w:val="16"/>
@@ -2080,7 +1965,7 @@
     <w:uiPriority w:val="99"/>
     <w:unhideWhenUsed/>
     <w:qFormat/>
-    <w:rsid w:val="001b1530"/>
+    <w:rsid w:val="001B1530"/>
     <w:pPr>
       <w:spacing w:beforeAutospacing="1" w:afterAutospacing="1"/>
     </w:pPr>
@@ -2089,74 +1974,53 @@
       <w:szCs w:val="24"/>
     </w:rPr>
   </w:style>
-  <w:style w:type="paragraph" w:styleId="ListParagraph">
+  <w:style w:type="paragraph" w:styleId="PargrafodaLista">
     <w:name w:val="List Paragraph"/>
     <w:basedOn w:val="Normal"/>
     <w:uiPriority w:val="34"/>
     <w:qFormat/>
-    <w:rsid w:val="006f6a7e"/>
-    <w:pPr>
-      <w:ind w:left="708" w:hanging="0"/>
+    <w:rsid w:val="006F6A7E"/>
+    <w:pPr>
+      <w:ind w:left="708"/>
     </w:pPr>
     <w:rPr>
       <w:sz w:val="24"/>
       <w:szCs w:val="24"/>
     </w:rPr>
   </w:style>
-  <w:style w:type="paragraph" w:styleId="Ecxmsonormal" w:customStyle="1">
+  <w:style w:type="paragraph" w:customStyle="1" w:styleId="ecxmsonormal">
     <w:name w:val="ecxmsonormal"/>
     <w:basedOn w:val="Normal"/>
     <w:qFormat/>
-    <w:rsid w:val="00ef5166"/>
-    <w:pPr>
-      <w:spacing w:before="0" w:after="324"/>
+    <w:rsid w:val="00EF5166"/>
+    <w:pPr>
+      <w:spacing w:after="324"/>
     </w:pPr>
     <w:rPr>
       <w:sz w:val="24"/>
       <w:szCs w:val="24"/>
     </w:rPr>
   </w:style>
-  <w:style w:type="paragraph" w:styleId="Subtitle">
+  <w:style w:type="paragraph" w:styleId="Subttulo">
     <w:name w:val="Subtitle"/>
     <w:basedOn w:val="Normal"/>
     <w:next w:val="Normal"/>
     <w:uiPriority w:val="11"/>
     <w:qFormat/>
     <w:pPr>
-      <w:keepNext w:val="true"/>
+      <w:keepNext/>
       <w:keepLines/>
       <w:spacing w:before="360" w:after="80"/>
     </w:pPr>
     <w:rPr>
-      <w:rFonts w:ascii="Georgia" w:hAnsi="Georgia" w:eastAsia="Georgia" w:cs="Georgia"/>
+      <w:rFonts w:ascii="Georgia" w:eastAsia="Georgia" w:hAnsi="Georgia" w:cs="Georgia"/>
       <w:i/>
       <w:color w:val="666666"/>
       <w:sz w:val="48"/>
       <w:szCs w:val="48"/>
     </w:rPr>
   </w:style>
-  <w:style w:type="numbering" w:styleId="NoList" w:default="1">
-    <w:name w:val="No List"/>
-    <w:uiPriority w:val="99"/>
-    <w:semiHidden/>
-    <w:unhideWhenUsed/>
-    <w:qFormat/>
-  </w:style>
-  <w:style w:type="table" w:styleId="Tabelanormal" w:default="1">
-    <w:name w:val="Normal Table"/>
-    <w:uiPriority w:val="99"/>
-    <w:semiHidden/>
-    <w:unhideWhenUsed/>
-    <w:tblPr>
-      <w:tblCellMar>
-        <w:top w:w="0" w:type="dxa"/>
-        <w:left w:w="108" w:type="dxa"/>
-        <w:bottom w:w="0" w:type="dxa"/>
-        <w:right w:w="108" w:type="dxa"/>
-      </w:tblCellMar>
-    </w:tblPr>
-  </w:style>
-  <w:style w:type="table" w:styleId="TableNormal" w:customStyle="1">
+  <w:style w:type="table" w:customStyle="1" w:styleId="NormalTable0">
     <w:name w:val="Normal Table0"/>
     <w:tblPr>
       <w:tblCellMar>
@@ -2167,7 +2031,7 @@
       </w:tblCellMar>
     </w:tblPr>
   </w:style>
-  <w:style w:type="table" w:styleId="TableNormal0" w:customStyle="1">
+  <w:style w:type="table" w:customStyle="1" w:styleId="TableNormal">
     <w:name w:val="Table Normal"/>
     <w:tblPr>
       <w:tblCellMar>
@@ -2182,15 +2046,15 @@
     <w:name w:val="Table Grid"/>
     <w:basedOn w:val="Tabelanormal"/>
     <w:uiPriority w:val="59"/>
-    <w:rsid w:val="00284cd1"/>
+    <w:rsid w:val="00284CD1"/>
     <w:tblPr>
       <w:tblBorders>
-        <w:top w:val="single" w:color="auto" w:sz="4" w:space="0"/>
-        <w:left w:val="single" w:color="auto" w:sz="4" w:space="0"/>
-        <w:bottom w:val="single" w:color="auto" w:sz="4" w:space="0"/>
-        <w:right w:val="single" w:color="auto" w:sz="4" w:space="0"/>
-        <w:insideH w:val="single" w:color="auto" w:sz="4" w:space="0"/>
-        <w:insideV w:val="single" w:color="auto" w:sz="4" w:space="0"/>
+        <w:top w:val="single" w:sz="4" w:space="0" w:color="auto"/>
+        <w:left w:val="single" w:sz="4" w:space="0" w:color="auto"/>
+        <w:bottom w:val="single" w:sz="4" w:space="0" w:color="auto"/>
+        <w:right w:val="single" w:sz="4" w:space="0" w:color="auto"/>
+        <w:insideH w:val="single" w:sz="4" w:space="0" w:color="auto"/>
+        <w:insideV w:val="single" w:sz="4" w:space="0" w:color="auto"/>
       </w:tblBorders>
     </w:tblPr>
   </w:style>

</xml_diff>